<commit_message>
UI changes and info added
</commit_message>
<xml_diff>
--- a/docs/Resume-JCLA_2025.docx
+++ b/docs/Resume-JCLA_2025.docx
@@ -648,7 +648,6 @@
               <w:ind w:left="139"/>
               <w:rPr>
                 <w:sz w:val="18"/>
-                <w:lang w:val="es-MX"/>
               </w:rPr>
             </w:pPr>
             <w:r>
@@ -696,7 +695,6 @@
               <w:rPr>
                 <w:rFonts w:ascii="Times New Roman"/>
                 <w:sz w:val="20"/>
-                <w:lang w:val="es-MX"/>
               </w:rPr>
               <w:t xml:space="preserve">  </w:t>
             </w:r>
@@ -705,7 +703,6 @@
                 <w:rFonts w:ascii="Times New Roman"/>
                 <w:spacing w:val="7"/>
                 <w:sz w:val="20"/>
-                <w:lang w:val="es-MX"/>
               </w:rPr>
               <w:t xml:space="preserve"> </w:t>
             </w:r>
@@ -714,7 +711,6 @@
                 <w:rPr>
                   <w:color w:val="3E3938"/>
                   <w:sz w:val="18"/>
-                  <w:lang w:val="es-MX"/>
                 </w:rPr>
                 <w:t>jose.</w:t>
               </w:r>
@@ -722,7 +718,6 @@
                 <w:rPr>
                   <w:color w:val="3E3938"/>
                   <w:sz w:val="18"/>
-                  <w:lang w:val="es-MX"/>
                 </w:rPr>
                 <w:t>lozano.acevedo</w:t>
               </w:r>
@@ -730,7 +725,6 @@
                 <w:rPr>
                   <w:color w:val="3E3938"/>
                   <w:sz w:val="18"/>
-                  <w:lang w:val="es-MX"/>
                 </w:rPr>
                 <w:t>@</w:t>
               </w:r>
@@ -738,7 +732,6 @@
                 <w:rPr>
                   <w:color w:val="3E3938"/>
                   <w:sz w:val="18"/>
-                  <w:lang w:val="es-MX"/>
                 </w:rPr>
                 <w:t>gmail.com</w:t>
               </w:r>
@@ -760,7 +753,6 @@
               <w:rPr>
                 <w:rFonts w:ascii="Times New Roman"/>
                 <w:sz w:val="18"/>
-                <w:lang w:val="es-MX"/>
               </w:rPr>
             </w:pPr>
           </w:p>
@@ -953,6 +945,7 @@
               <w:t xml:space="preserve">Portfolio: </w:t>
             </w:r>
             <w:hyperlink r:id="rId12" w:history="1">
+              <w:proofErr w:type="spellStart"/>
               <w:r>
                 <w:rPr>
                   <w:rStyle w:val="Hyperlink"/>
@@ -960,8 +953,49 @@
                   <w:sz w:val="18"/>
                   <w:lang w:val="es-MX"/>
                 </w:rPr>
-                <w:t>Click to visualize</w:t>
+                <w:t>Click</w:t>
               </w:r>
+              <w:proofErr w:type="spellEnd"/>
+              <w:r>
+                <w:rPr>
+                  <w:rStyle w:val="Hyperlink"/>
+                  <w:spacing w:val="-5"/>
+                  <w:sz w:val="18"/>
+                  <w:lang w:val="es-MX"/>
+                </w:rPr>
+                <w:t xml:space="preserve"> </w:t>
+              </w:r>
+              <w:proofErr w:type="spellStart"/>
+              <w:r>
+                <w:rPr>
+                  <w:rStyle w:val="Hyperlink"/>
+                  <w:spacing w:val="-5"/>
+                  <w:sz w:val="18"/>
+                  <w:lang w:val="es-MX"/>
+                </w:rPr>
+                <w:t>to</w:t>
+              </w:r>
+              <w:proofErr w:type="spellEnd"/>
+              <w:r>
+                <w:rPr>
+                  <w:rStyle w:val="Hyperlink"/>
+                  <w:spacing w:val="-5"/>
+                  <w:sz w:val="18"/>
+                  <w:lang w:val="es-MX"/>
+                </w:rPr>
+                <w:t xml:space="preserve"> </w:t>
+              </w:r>
+              <w:proofErr w:type="spellStart"/>
+              <w:r>
+                <w:rPr>
+                  <w:rStyle w:val="Hyperlink"/>
+                  <w:spacing w:val="-5"/>
+                  <w:sz w:val="18"/>
+                  <w:lang w:val="es-MX"/>
+                </w:rPr>
+                <w:t>visualize</w:t>
+              </w:r>
+              <w:proofErr w:type="spellEnd"/>
             </w:hyperlink>
           </w:p>
         </w:tc>
@@ -982,13 +1016,13 @@
           <w:noProof/>
         </w:rPr>
         <w:drawing>
-          <wp:anchor distT="0" distB="0" distL="114300" distR="114300" simplePos="0" relativeHeight="251658240" behindDoc="0" locked="0" layoutInCell="1" allowOverlap="1" wp14:anchorId="5DF9D186" wp14:editId="60FBB48D">
+          <wp:anchor distT="0" distB="0" distL="114300" distR="114300" simplePos="0" relativeHeight="251658240" behindDoc="0" locked="0" layoutInCell="1" allowOverlap="1" wp14:anchorId="5DF9D186" wp14:editId="407BC102">
             <wp:simplePos x="0" y="0"/>
             <wp:positionH relativeFrom="margin">
-              <wp:posOffset>5795314</wp:posOffset>
+              <wp:posOffset>5811851</wp:posOffset>
             </wp:positionH>
             <wp:positionV relativeFrom="paragraph">
-              <wp:posOffset>-1316990</wp:posOffset>
+              <wp:posOffset>-1318260</wp:posOffset>
             </wp:positionV>
             <wp:extent cx="920731" cy="1125938"/>
             <wp:effectExtent l="19050" t="19050" r="13335" b="17145"/>
@@ -1053,6 +1087,16 @@
         </w:rPr>
       </w:pPr>
     </w:p>
+    <w:p>
+      <w:pPr>
+        <w:pStyle w:val="BodyText"/>
+        <w:spacing w:before="4" w:after="1"/>
+        <w:rPr>
+          <w:rFonts w:ascii="Times New Roman"/>
+          <w:lang w:val="es-MX"/>
+        </w:rPr>
+      </w:pPr>
+    </w:p>
     <w:tbl>
       <w:tblPr>
         <w:tblW w:w="0" w:type="auto"/>
@@ -1111,34 +1155,46 @@
               <w:ind w:left="861"/>
               <w:jc w:val="both"/>
               <w:rPr>
-                <w:color w:val="3E3938"/>
-                <w:sz w:val="18"/>
-                <w:szCs w:val="16"/>
-              </w:rPr>
-            </w:pPr>
-            <w:r>
-              <w:rPr>
                 <w:b/>
                 <w:bCs/>
                 <w:color w:val="3E3938"/>
-                <w:sz w:val="18"/>
-                <w:szCs w:val="16"/>
-              </w:rPr>
-              <w:t>Current role:</w:t>
-            </w:r>
-            <w:r>
-              <w:rPr>
-                <w:color w:val="3E3938"/>
-                <w:sz w:val="18"/>
-                <w:szCs w:val="16"/>
-              </w:rPr>
-              <w:t xml:space="preserve"> </w:t>
-            </w:r>
-            <w:r>
-              <w:rPr>
-                <w:color w:val="3E3938"/>
-                <w:sz w:val="18"/>
-                <w:szCs w:val="16"/>
+                <w:szCs w:val="20"/>
+              </w:rPr>
+            </w:pPr>
+            <w:r>
+              <w:rPr>
+                <w:b/>
+                <w:bCs/>
+                <w:color w:val="3E3938"/>
+                <w:spacing w:val="-6"/>
+                <w:sz w:val="18"/>
+                <w:szCs w:val="20"/>
+              </w:rPr>
+              <w:t>Current role</w:t>
+            </w:r>
+          </w:p>
+          <w:p>
+            <w:pPr>
+              <w:pStyle w:val="TableParagraph"/>
+              <w:tabs>
+                <w:tab w:val="left" w:pos="861"/>
+              </w:tabs>
+              <w:spacing w:line="256" w:lineRule="exact"/>
+              <w:ind w:left="1221"/>
+              <w:jc w:val="both"/>
+              <w:rPr>
+                <w:color w:val="3E3938"/>
+                <w:spacing w:val="-6"/>
+                <w:sz w:val="18"/>
+                <w:szCs w:val="20"/>
+              </w:rPr>
+            </w:pPr>
+            <w:r>
+              <w:rPr>
+                <w:color w:val="3E3938"/>
+                <w:spacing w:val="-6"/>
+                <w:sz w:val="18"/>
+                <w:szCs w:val="20"/>
               </w:rPr>
               <w:t>Software QA Engineer</w:t>
             </w:r>
@@ -1330,43 +1386,39 @@
                 <w:sz w:val="18"/>
                 <w:szCs w:val="20"/>
               </w:rPr>
-              <w:t>WebdriverIO</w:t>
-            </w:r>
-            <w:r>
-              <w:rPr>
-                <w:color w:val="3E3938"/>
-                <w:spacing w:val="-6"/>
-                <w:sz w:val="18"/>
-                <w:szCs w:val="20"/>
-              </w:rPr>
-              <w:t xml:space="preserve"> – </w:t>
-            </w:r>
-            <w:r>
-              <w:rPr>
-                <w:color w:val="3E3938"/>
-                <w:spacing w:val="-6"/>
-                <w:sz w:val="18"/>
-                <w:szCs w:val="20"/>
-              </w:rPr>
-              <w:t>Cypress</w:t>
-            </w:r>
-            <w:r>
-              <w:rPr>
-                <w:color w:val="3E3938"/>
-                <w:spacing w:val="-6"/>
-                <w:sz w:val="18"/>
-                <w:szCs w:val="20"/>
-              </w:rPr>
-              <w:t xml:space="preserve"> – </w:t>
-            </w:r>
-            <w:r>
-              <w:rPr>
-                <w:color w:val="3E3938"/>
-                <w:spacing w:val="-6"/>
-                <w:sz w:val="18"/>
-                <w:szCs w:val="20"/>
-              </w:rPr>
-              <w:t>Selenium</w:t>
+              <w:t>WebdriverIO – Cypress – Selenium</w:t>
+            </w:r>
+          </w:p>
+          <w:p>
+            <w:pPr>
+              <w:pStyle w:val="TableParagraph"/>
+              <w:numPr>
+                <w:ilvl w:val="0"/>
+                <w:numId w:val="13"/>
+              </w:numPr>
+              <w:tabs>
+                <w:tab w:val="left" w:pos="861"/>
+              </w:tabs>
+              <w:spacing w:line="256" w:lineRule="exact"/>
+              <w:ind w:left="861"/>
+              <w:jc w:val="both"/>
+              <w:rPr>
+                <w:b/>
+                <w:bCs/>
+                <w:color w:val="3E3938"/>
+                <w:sz w:val="18"/>
+                <w:szCs w:val="18"/>
+              </w:rPr>
+            </w:pPr>
+            <w:r>
+              <w:rPr>
+                <w:b/>
+                <w:bCs/>
+                <w:color w:val="3E3938"/>
+                <w:sz w:val="18"/>
+                <w:szCs w:val="18"/>
+              </w:rPr>
+              <w:t>Certifications</w:t>
             </w:r>
           </w:p>
           <w:p>
@@ -1385,6 +1437,93 @@
                 <w:szCs w:val="20"/>
               </w:rPr>
             </w:pPr>
+            <w:r>
+              <w:rPr>
+                <w:color w:val="3E3938"/>
+                <w:spacing w:val="-6"/>
+                <w:sz w:val="18"/>
+                <w:szCs w:val="20"/>
+              </w:rPr>
+              <w:t>JavaScript Algorithms and Data Structures</w:t>
+            </w:r>
+          </w:p>
+          <w:p>
+            <w:pPr>
+              <w:pStyle w:val="TableParagraph"/>
+              <w:tabs>
+                <w:tab w:val="left" w:pos="861"/>
+              </w:tabs>
+              <w:spacing w:line="256" w:lineRule="exact"/>
+              <w:ind w:left="1221"/>
+              <w:jc w:val="both"/>
+              <w:rPr>
+                <w:color w:val="3E3938"/>
+                <w:spacing w:val="-6"/>
+                <w:sz w:val="18"/>
+                <w:szCs w:val="20"/>
+              </w:rPr>
+            </w:pPr>
+            <w:r>
+              <w:rPr>
+                <w:color w:val="3E3938"/>
+                <w:spacing w:val="-6"/>
+                <w:sz w:val="18"/>
+                <w:szCs w:val="20"/>
+              </w:rPr>
+              <w:t>Responsive Web Design</w:t>
+            </w:r>
+          </w:p>
+          <w:p>
+            <w:pPr>
+              <w:pStyle w:val="TableParagraph"/>
+              <w:tabs>
+                <w:tab w:val="left" w:pos="861"/>
+              </w:tabs>
+              <w:spacing w:line="256" w:lineRule="exact"/>
+              <w:ind w:left="1221"/>
+              <w:jc w:val="both"/>
+              <w:rPr>
+                <w:color w:val="3E3938"/>
+                <w:spacing w:val="-6"/>
+                <w:sz w:val="18"/>
+                <w:szCs w:val="20"/>
+              </w:rPr>
+            </w:pPr>
+            <w:r>
+              <w:rPr>
+                <w:color w:val="3E3938"/>
+                <w:spacing w:val="-6"/>
+                <w:sz w:val="18"/>
+                <w:szCs w:val="20"/>
+              </w:rPr>
+              <w:t>Introduction to Data analysis with Python</w:t>
+            </w:r>
+          </w:p>
+          <w:p>
+            <w:pPr>
+              <w:pStyle w:val="TableParagraph"/>
+              <w:tabs>
+                <w:tab w:val="left" w:pos="861"/>
+              </w:tabs>
+              <w:spacing w:line="256" w:lineRule="exact"/>
+              <w:ind w:left="1221"/>
+              <w:jc w:val="both"/>
+              <w:rPr>
+                <w:color w:val="3E3938"/>
+                <w:spacing w:val="-6"/>
+                <w:sz w:val="18"/>
+                <w:szCs w:val="20"/>
+              </w:rPr>
+            </w:pPr>
+            <w:r>
+              <w:rPr>
+                <w:color w:val="3E3938"/>
+                <w:spacing w:val="-6"/>
+                <w:sz w:val="18"/>
+                <w:szCs w:val="20"/>
+              </w:rPr>
+              <w:t>Managing GIT, GITHUB</w:t>
+            </w:r>
           </w:p>
           <w:p>
             <w:pPr>
@@ -1401,15 +1540,23 @@
                 <w:szCs w:val="20"/>
               </w:rPr>
             </w:pPr>
-            <w:r>
+          </w:p>
+          <w:p>
+            <w:pPr>
+              <w:pStyle w:val="TableParagraph"/>
+              <w:tabs>
+                <w:tab w:val="left" w:pos="861"/>
+              </w:tabs>
+              <w:spacing w:line="256" w:lineRule="exact"/>
+              <w:ind w:left="1221"/>
+              <w:jc w:val="both"/>
               <w:rPr>
                 <w:color w:val="3E3938"/>
                 <w:spacing w:val="-6"/>
                 <w:sz w:val="18"/>
                 <w:szCs w:val="20"/>
               </w:rPr>
-              <w:t>I hold a degree in Electronic Engineering from the Autonomous University of Baja California and currently work as a Manual Software Quality Assurance Engineer.</w:t>
-            </w:r>
+            </w:pPr>
           </w:p>
           <w:p>
             <w:pPr>
@@ -1426,6 +1573,15 @@
                 <w:szCs w:val="20"/>
               </w:rPr>
             </w:pPr>
+            <w:r>
+              <w:rPr>
+                <w:color w:val="3E3938"/>
+                <w:spacing w:val="-6"/>
+                <w:sz w:val="18"/>
+                <w:szCs w:val="20"/>
+              </w:rPr>
+              <w:t>I graduated as an Electronic Engineer from the Autonomous University of Baja California and currently work as a Manual QA Engineer. While I enjoy manual testing for its demand for careful attention to detail, what truly excites me is automation—especially when it enhances efficiency and reliability.</w:t>
+            </w:r>
           </w:p>
           <w:p>
             <w:pPr>
@@ -1442,164 +1598,6 @@
                 <w:szCs w:val="20"/>
               </w:rPr>
             </w:pPr>
-            <w:r>
-              <w:rPr>
-                <w:color w:val="3E3938"/>
-                <w:spacing w:val="-6"/>
-                <w:sz w:val="18"/>
-                <w:szCs w:val="20"/>
-              </w:rPr>
-              <w:t xml:space="preserve">Although I enjoy manual testing, I’ve realized that my true passion lies in </w:t>
-            </w:r>
-            <w:r>
-              <w:rPr>
-                <w:b/>
-                <w:bCs/>
-                <w:color w:val="3E3938"/>
-                <w:spacing w:val="-6"/>
-                <w:sz w:val="18"/>
-                <w:szCs w:val="20"/>
-              </w:rPr>
-              <w:t>automating</w:t>
-            </w:r>
-            <w:r>
-              <w:rPr>
-                <w:color w:val="3E3938"/>
-                <w:spacing w:val="-6"/>
-                <w:sz w:val="18"/>
-                <w:szCs w:val="20"/>
-              </w:rPr>
-              <w:t xml:space="preserve"> manual processes. From the moment I entered the QA field, I knew I wanted to go beyond the basics and continuously develop new skills. That curiosity has driven me to explore automation</w:t>
-            </w:r>
-            <w:r>
-              <w:rPr>
-                <w:color w:val="3E3938"/>
-                <w:spacing w:val="-6"/>
-                <w:sz w:val="18"/>
-                <w:szCs w:val="20"/>
-              </w:rPr>
-              <w:t xml:space="preserve"> by myself</w:t>
-            </w:r>
-            <w:r>
-              <w:rPr>
-                <w:color w:val="3E3938"/>
-                <w:spacing w:val="-6"/>
-                <w:sz w:val="18"/>
-                <w:szCs w:val="20"/>
-              </w:rPr>
-              <w:t xml:space="preserve">. In my spare time, I work on automating personal workflows at home, primarily using </w:t>
-            </w:r>
-            <w:r>
-              <w:rPr>
-                <w:b/>
-                <w:bCs/>
-                <w:color w:val="3E3938"/>
-                <w:spacing w:val="-6"/>
-                <w:sz w:val="18"/>
-                <w:szCs w:val="20"/>
-              </w:rPr>
-              <w:t>WebdriverIO</w:t>
-            </w:r>
-            <w:r>
-              <w:rPr>
-                <w:b/>
-                <w:bCs/>
-                <w:color w:val="3E3938"/>
-                <w:spacing w:val="-6"/>
-                <w:sz w:val="18"/>
-                <w:szCs w:val="20"/>
-              </w:rPr>
-              <w:t xml:space="preserve"> </w:t>
-            </w:r>
-            <w:r>
-              <w:rPr>
-                <w:color w:val="3E3938"/>
-                <w:spacing w:val="-6"/>
-                <w:sz w:val="18"/>
-                <w:szCs w:val="20"/>
-              </w:rPr>
-              <w:t xml:space="preserve">or </w:t>
-            </w:r>
-            <w:r>
-              <w:rPr>
-                <w:b/>
-                <w:bCs/>
-                <w:color w:val="3E3938"/>
-                <w:spacing w:val="-6"/>
-                <w:sz w:val="18"/>
-                <w:szCs w:val="20"/>
-              </w:rPr>
-              <w:t>Cypress</w:t>
-            </w:r>
-            <w:r>
-              <w:rPr>
-                <w:color w:val="3E3938"/>
-                <w:spacing w:val="-6"/>
-                <w:sz w:val="18"/>
-                <w:szCs w:val="20"/>
-              </w:rPr>
-              <w:t xml:space="preserve"> as my framework and </w:t>
-            </w:r>
-            <w:r>
-              <w:rPr>
-                <w:b/>
-                <w:bCs/>
-                <w:color w:val="3E3938"/>
-                <w:spacing w:val="-6"/>
-                <w:sz w:val="18"/>
-                <w:szCs w:val="20"/>
-              </w:rPr>
-              <w:t>JavaScript/TypeScript</w:t>
-            </w:r>
-            <w:r>
-              <w:rPr>
-                <w:color w:val="3E3938"/>
-                <w:spacing w:val="-6"/>
-                <w:sz w:val="18"/>
-                <w:szCs w:val="20"/>
-              </w:rPr>
-              <w:t xml:space="preserve"> as my main languages. I integrate these tests with </w:t>
-            </w:r>
-            <w:r>
-              <w:rPr>
-                <w:b/>
-                <w:bCs/>
-                <w:color w:val="3E3938"/>
-                <w:spacing w:val="-6"/>
-                <w:sz w:val="18"/>
-                <w:szCs w:val="20"/>
-              </w:rPr>
-              <w:t>Jenkins</w:t>
-            </w:r>
-            <w:r>
-              <w:rPr>
-                <w:color w:val="3E3938"/>
-                <w:spacing w:val="-6"/>
-                <w:sz w:val="18"/>
-                <w:szCs w:val="20"/>
-              </w:rPr>
-              <w:t xml:space="preserve"> to practice proper </w:t>
-            </w:r>
-            <w:r>
-              <w:rPr>
-                <w:b/>
-                <w:bCs/>
-                <w:color w:val="3E3938"/>
-                <w:spacing w:val="-6"/>
-                <w:sz w:val="18"/>
-                <w:szCs w:val="20"/>
-              </w:rPr>
-              <w:t>CI/CD principles</w:t>
-            </w:r>
-            <w:r>
-              <w:rPr>
-                <w:color w:val="3E3938"/>
-                <w:spacing w:val="-6"/>
-                <w:sz w:val="18"/>
-                <w:szCs w:val="20"/>
-              </w:rPr>
-              <w:t>.</w:t>
-            </w:r>
           </w:p>
           <w:p>
             <w:pPr>
@@ -1616,6 +1614,155 @@
                 <w:szCs w:val="20"/>
               </w:rPr>
             </w:pPr>
+            <w:r>
+              <w:rPr>
+                <w:color w:val="3E3938"/>
+                <w:spacing w:val="-6"/>
+                <w:sz w:val="18"/>
+                <w:szCs w:val="20"/>
+              </w:rPr>
+              <w:t xml:space="preserve">My curiosity led me to explore test automation, and I now spend much of my free time practicing with tools like </w:t>
+            </w:r>
+            <w:r>
+              <w:rPr>
+                <w:b/>
+                <w:bCs/>
+                <w:color w:val="3E3938"/>
+                <w:spacing w:val="-6"/>
+                <w:sz w:val="18"/>
+                <w:szCs w:val="20"/>
+              </w:rPr>
+              <w:t>WebdriverIO</w:t>
+            </w:r>
+            <w:r>
+              <w:rPr>
+                <w:color w:val="3E3938"/>
+                <w:spacing w:val="-6"/>
+                <w:sz w:val="18"/>
+                <w:szCs w:val="20"/>
+              </w:rPr>
+              <w:t xml:space="preserve"> and </w:t>
+            </w:r>
+            <w:r>
+              <w:rPr>
+                <w:b/>
+                <w:bCs/>
+                <w:color w:val="3E3938"/>
+                <w:spacing w:val="-6"/>
+                <w:sz w:val="18"/>
+                <w:szCs w:val="20"/>
+              </w:rPr>
+              <w:t>Cypress</w:t>
+            </w:r>
+            <w:r>
+              <w:rPr>
+                <w:color w:val="3E3938"/>
+                <w:spacing w:val="-6"/>
+                <w:sz w:val="18"/>
+                <w:szCs w:val="20"/>
+              </w:rPr>
+              <w:t xml:space="preserve"> using </w:t>
+            </w:r>
+            <w:r>
+              <w:rPr>
+                <w:b/>
+                <w:bCs/>
+                <w:color w:val="3E3938"/>
+                <w:spacing w:val="-6"/>
+                <w:sz w:val="18"/>
+                <w:szCs w:val="20"/>
+              </w:rPr>
+              <w:t>JavaScript/TypeScript</w:t>
+            </w:r>
+            <w:r>
+              <w:rPr>
+                <w:color w:val="3E3938"/>
+                <w:spacing w:val="-6"/>
+                <w:sz w:val="18"/>
+                <w:szCs w:val="20"/>
+              </w:rPr>
+              <w:t xml:space="preserve">. I also run tests through </w:t>
+            </w:r>
+            <w:r>
+              <w:rPr>
+                <w:b/>
+                <w:bCs/>
+                <w:color w:val="3E3938"/>
+                <w:spacing w:val="-6"/>
+                <w:sz w:val="18"/>
+                <w:szCs w:val="20"/>
+              </w:rPr>
+              <w:t>Jenkins</w:t>
+            </w:r>
+            <w:r>
+              <w:rPr>
+                <w:color w:val="3E3938"/>
+                <w:spacing w:val="-6"/>
+                <w:sz w:val="18"/>
+                <w:szCs w:val="20"/>
+              </w:rPr>
+              <w:t xml:space="preserve"> to follow </w:t>
+            </w:r>
+            <w:r>
+              <w:rPr>
+                <w:b/>
+                <w:bCs/>
+                <w:color w:val="3E3938"/>
+                <w:spacing w:val="-6"/>
+                <w:sz w:val="18"/>
+                <w:szCs w:val="20"/>
+              </w:rPr>
+              <w:t>CI/CD</w:t>
+            </w:r>
+            <w:r>
+              <w:rPr>
+                <w:color w:val="3E3938"/>
+                <w:spacing w:val="-6"/>
+                <w:sz w:val="18"/>
+                <w:szCs w:val="20"/>
+              </w:rPr>
+              <w:t xml:space="preserve"> best practices. I’ve recently started learning </w:t>
+            </w:r>
+            <w:r>
+              <w:rPr>
+                <w:b/>
+                <w:bCs/>
+                <w:color w:val="3E3938"/>
+                <w:spacing w:val="-6"/>
+                <w:sz w:val="18"/>
+                <w:szCs w:val="20"/>
+              </w:rPr>
+              <w:t>Python</w:t>
+            </w:r>
+            <w:r>
+              <w:rPr>
+                <w:color w:val="3E3938"/>
+                <w:spacing w:val="-6"/>
+                <w:sz w:val="18"/>
+                <w:szCs w:val="20"/>
+              </w:rPr>
+              <w:t xml:space="preserve"> with </w:t>
+            </w:r>
+            <w:r>
+              <w:rPr>
+                <w:b/>
+                <w:bCs/>
+                <w:color w:val="3E3938"/>
+                <w:spacing w:val="-6"/>
+                <w:sz w:val="18"/>
+                <w:szCs w:val="20"/>
+              </w:rPr>
+              <w:t>Selenium</w:t>
+            </w:r>
+            <w:r>
+              <w:rPr>
+                <w:color w:val="3E3938"/>
+                <w:spacing w:val="-6"/>
+                <w:sz w:val="18"/>
+                <w:szCs w:val="20"/>
+              </w:rPr>
+              <w:t xml:space="preserve"> and have been making steady progress.</w:t>
+            </w:r>
           </w:p>
           <w:p>
             <w:pPr>
@@ -1632,55 +1779,6 @@
                 <w:szCs w:val="20"/>
               </w:rPr>
             </w:pPr>
-            <w:r>
-              <w:rPr>
-                <w:color w:val="3E3938"/>
-                <w:spacing w:val="-6"/>
-                <w:sz w:val="18"/>
-                <w:szCs w:val="20"/>
-              </w:rPr>
-              <w:t xml:space="preserve">In addition to the courses I completed at university, I consider myself largely self-taught in the development and programming world. I have a solid working knowledge of </w:t>
-            </w:r>
-            <w:r>
-              <w:rPr>
-                <w:b/>
-                <w:bCs/>
-                <w:color w:val="3E3938"/>
-                <w:spacing w:val="-6"/>
-                <w:sz w:val="18"/>
-                <w:szCs w:val="20"/>
-              </w:rPr>
-              <w:t>HTML</w:t>
-            </w:r>
-            <w:r>
-              <w:rPr>
-                <w:color w:val="3E3938"/>
-                <w:spacing w:val="-6"/>
-                <w:sz w:val="18"/>
-                <w:szCs w:val="20"/>
-              </w:rPr>
-              <w:t xml:space="preserve"> and </w:t>
-            </w:r>
-            <w:r>
-              <w:rPr>
-                <w:b/>
-                <w:bCs/>
-                <w:color w:val="3E3938"/>
-                <w:spacing w:val="-6"/>
-                <w:sz w:val="18"/>
-                <w:szCs w:val="20"/>
-              </w:rPr>
-              <w:t>CSS</w:t>
-            </w:r>
-            <w:r>
-              <w:rPr>
-                <w:color w:val="3E3938"/>
-                <w:spacing w:val="-6"/>
-                <w:sz w:val="18"/>
-                <w:szCs w:val="20"/>
-              </w:rPr>
-              <w:t>, which I apply to better understand web page structures and behaviors for automation purposes.</w:t>
-            </w:r>
           </w:p>
           <w:p>
             <w:pPr>
@@ -1697,6 +1795,95 @@
                 <w:szCs w:val="20"/>
               </w:rPr>
             </w:pPr>
+            <w:r>
+              <w:rPr>
+                <w:color w:val="3E3938"/>
+                <w:spacing w:val="-6"/>
+                <w:sz w:val="18"/>
+                <w:szCs w:val="20"/>
+              </w:rPr>
+              <w:t xml:space="preserve">I’m mostly self-taught when it comes to programming and I’ve built a solid understanding of </w:t>
+            </w:r>
+            <w:r>
+              <w:rPr>
+                <w:b/>
+                <w:bCs/>
+                <w:color w:val="3E3938"/>
+                <w:spacing w:val="-6"/>
+                <w:sz w:val="18"/>
+                <w:szCs w:val="20"/>
+              </w:rPr>
+              <w:t>HTML</w:t>
+            </w:r>
+            <w:r>
+              <w:rPr>
+                <w:color w:val="3E3938"/>
+                <w:spacing w:val="-6"/>
+                <w:sz w:val="18"/>
+                <w:szCs w:val="20"/>
+              </w:rPr>
+              <w:t xml:space="preserve"> and </w:t>
+            </w:r>
+            <w:r>
+              <w:rPr>
+                <w:b/>
+                <w:bCs/>
+                <w:color w:val="3E3938"/>
+                <w:spacing w:val="-6"/>
+                <w:sz w:val="18"/>
+                <w:szCs w:val="20"/>
+              </w:rPr>
+              <w:t>CSS</w:t>
+            </w:r>
+            <w:r>
+              <w:rPr>
+                <w:color w:val="3E3938"/>
+                <w:spacing w:val="-6"/>
+                <w:sz w:val="18"/>
+                <w:szCs w:val="20"/>
+              </w:rPr>
+              <w:t xml:space="preserve">. I also created an automated </w:t>
+            </w:r>
+            <w:r>
+              <w:rPr>
+                <w:b/>
+                <w:bCs/>
+                <w:color w:val="3E3938"/>
+                <w:spacing w:val="-6"/>
+                <w:sz w:val="18"/>
+                <w:szCs w:val="20"/>
+              </w:rPr>
+              <w:t>Excel</w:t>
+            </w:r>
+            <w:r>
+              <w:rPr>
+                <w:color w:val="3E3938"/>
+                <w:spacing w:val="-6"/>
+                <w:sz w:val="18"/>
+                <w:szCs w:val="20"/>
+              </w:rPr>
+              <w:t xml:space="preserve"> tool using </w:t>
+            </w:r>
+            <w:r>
+              <w:rPr>
+                <w:b/>
+                <w:bCs/>
+                <w:color w:val="3E3938"/>
+                <w:spacing w:val="-6"/>
+                <w:sz w:val="18"/>
+                <w:szCs w:val="20"/>
+              </w:rPr>
+              <w:t>VBA</w:t>
+            </w:r>
+            <w:r>
+              <w:rPr>
+                <w:color w:val="3E3938"/>
+                <w:spacing w:val="-6"/>
+                <w:sz w:val="18"/>
+                <w:szCs w:val="20"/>
+              </w:rPr>
+              <w:t xml:space="preserve"> at a previous job to help improve team workflow — a project that sparked my passion for building smarter solutions.</w:t>
+            </w:r>
           </w:p>
           <w:p>
             <w:pPr>
@@ -1713,91 +1900,6 @@
                 <w:szCs w:val="20"/>
               </w:rPr>
             </w:pPr>
-            <w:r>
-              <w:rPr>
-                <w:color w:val="3E3938"/>
-                <w:spacing w:val="-6"/>
-                <w:sz w:val="18"/>
-                <w:szCs w:val="20"/>
-              </w:rPr>
-              <w:t xml:space="preserve">I’ve chosen to focus on </w:t>
-            </w:r>
-            <w:r>
-              <w:rPr>
-                <w:b/>
-                <w:bCs/>
-                <w:color w:val="3E3938"/>
-                <w:spacing w:val="-6"/>
-                <w:sz w:val="18"/>
-                <w:szCs w:val="20"/>
-              </w:rPr>
-              <w:t>JavaScript</w:t>
-            </w:r>
-            <w:r>
-              <w:rPr>
-                <w:color w:val="3E3938"/>
-                <w:spacing w:val="-6"/>
-                <w:sz w:val="18"/>
-                <w:szCs w:val="20"/>
-              </w:rPr>
-              <w:t xml:space="preserve"> not only because of its simplicity and versatility, but also due to its large, supportive online community. The wealth of shared knowledge available has been instrumental in helping me solve challenges and keep improving every day</w:t>
-            </w:r>
-            <w:r>
-              <w:rPr>
-                <w:color w:val="3E3938"/>
-                <w:spacing w:val="-6"/>
-                <w:sz w:val="18"/>
-                <w:szCs w:val="20"/>
-              </w:rPr>
-              <w:t xml:space="preserve">. </w:t>
-            </w:r>
-            <w:r>
-              <w:rPr>
-                <w:color w:val="3E3938"/>
-                <w:spacing w:val="-6"/>
-                <w:sz w:val="18"/>
-                <w:szCs w:val="20"/>
-              </w:rPr>
-              <w:t>And</w:t>
-            </w:r>
-            <w:r>
-              <w:rPr>
-                <w:color w:val="3E3938"/>
-                <w:spacing w:val="-6"/>
-                <w:sz w:val="18"/>
-                <w:szCs w:val="20"/>
-              </w:rPr>
-              <w:t xml:space="preserve"> also, </w:t>
-            </w:r>
-            <w:r>
-              <w:rPr>
-                <w:color w:val="3E3938"/>
-                <w:spacing w:val="-6"/>
-                <w:sz w:val="18"/>
-                <w:szCs w:val="20"/>
-              </w:rPr>
-              <w:t xml:space="preserve">I consider myself to be on the path to building a solid foundation in </w:t>
-            </w:r>
-            <w:r>
-              <w:rPr>
-                <w:b/>
-                <w:bCs/>
-                <w:color w:val="3E3938"/>
-                <w:spacing w:val="-6"/>
-                <w:sz w:val="18"/>
-                <w:szCs w:val="20"/>
-              </w:rPr>
-              <w:t>Python</w:t>
-            </w:r>
-            <w:r>
-              <w:rPr>
-                <w:color w:val="3E3938"/>
-                <w:spacing w:val="-6"/>
-                <w:sz w:val="18"/>
-                <w:szCs w:val="20"/>
-              </w:rPr>
-              <w:t xml:space="preserve"> as well.</w:t>
-            </w:r>
           </w:p>
           <w:p>
             <w:pPr>
@@ -1814,6 +1916,55 @@
                 <w:szCs w:val="20"/>
               </w:rPr>
             </w:pPr>
+            <w:r>
+              <w:rPr>
+                <w:color w:val="3E3938"/>
+                <w:spacing w:val="-6"/>
+                <w:sz w:val="18"/>
+                <w:szCs w:val="20"/>
+              </w:rPr>
+              <w:t xml:space="preserve">I find it easy to connect with others and build genuine relationships, which helps me contribute to a positive and collaborative team environment. This has shaped my approach to both </w:t>
+            </w:r>
+            <w:r>
+              <w:rPr>
+                <w:b/>
+                <w:bCs/>
+                <w:color w:val="3E3938"/>
+                <w:spacing w:val="-6"/>
+                <w:sz w:val="18"/>
+                <w:szCs w:val="20"/>
+              </w:rPr>
+              <w:t>teamwork</w:t>
+            </w:r>
+            <w:r>
+              <w:rPr>
+                <w:color w:val="3E3938"/>
+                <w:spacing w:val="-6"/>
+                <w:sz w:val="18"/>
+                <w:szCs w:val="20"/>
+              </w:rPr>
+              <w:t xml:space="preserve"> and </w:t>
+            </w:r>
+            <w:r>
+              <w:rPr>
+                <w:b/>
+                <w:bCs/>
+                <w:color w:val="3E3938"/>
+                <w:spacing w:val="-6"/>
+                <w:sz w:val="18"/>
+                <w:szCs w:val="20"/>
+              </w:rPr>
+              <w:t>leadership</w:t>
+            </w:r>
+            <w:r>
+              <w:rPr>
+                <w:color w:val="3E3938"/>
+                <w:spacing w:val="-6"/>
+                <w:sz w:val="18"/>
+                <w:szCs w:val="20"/>
+              </w:rPr>
+              <w:t>, and it's something I value deeply in every role I take on.</w:t>
+            </w:r>
           </w:p>
           <w:p>
             <w:pPr>
@@ -1830,92 +1981,24 @@
                 <w:szCs w:val="20"/>
               </w:rPr>
             </w:pPr>
-            <w:r>
+          </w:p>
+          <w:p>
+            <w:pPr>
               <w:rPr>
                 <w:color w:val="3E3938"/>
                 <w:spacing w:val="-6"/>
                 <w:sz w:val="18"/>
                 <w:szCs w:val="20"/>
               </w:rPr>
-              <w:t xml:space="preserve">My interest in development and automation began during a previous job, where I faced a lack of structure and sustainability in one of our workflows. I saw an opportunity to create a more efficient process from scratch. That led me to build an </w:t>
-            </w:r>
-            <w:r>
-              <w:rPr>
-                <w:b/>
-                <w:bCs/>
+            </w:pPr>
+            <w:r>
+              <w:rPr>
                 <w:color w:val="3E3938"/>
                 <w:spacing w:val="-6"/>
                 <w:sz w:val="18"/>
                 <w:szCs w:val="20"/>
               </w:rPr>
-              <w:t xml:space="preserve">interactive database using VBA </w:t>
-            </w:r>
-            <w:r>
-              <w:rPr>
-                <w:b/>
-                <w:bCs/>
-                <w:color w:val="3E3938"/>
-                <w:spacing w:val="-6"/>
-                <w:sz w:val="18"/>
-                <w:szCs w:val="20"/>
-              </w:rPr>
-              <w:t xml:space="preserve">in </w:t>
-            </w:r>
-            <w:r>
-              <w:rPr>
-                <w:b/>
-                <w:bCs/>
-                <w:color w:val="3E3938"/>
-                <w:spacing w:val="-6"/>
-                <w:sz w:val="18"/>
-                <w:szCs w:val="20"/>
-              </w:rPr>
-              <w:t>Excel</w:t>
-            </w:r>
-            <w:r>
-              <w:rPr>
-                <w:color w:val="3E3938"/>
-                <w:spacing w:val="-6"/>
-                <w:sz w:val="18"/>
-                <w:szCs w:val="20"/>
-              </w:rPr>
-              <w:t xml:space="preserve"> to help my team track and coordinate our daily workload. The tool allowed us to identify and prioritize </w:t>
-            </w:r>
-            <w:r>
-              <w:rPr>
-                <w:color w:val="3E3938"/>
-                <w:spacing w:val="-6"/>
-                <w:sz w:val="18"/>
-                <w:szCs w:val="20"/>
-              </w:rPr>
-              <w:t>tasks</w:t>
-            </w:r>
-            <w:r>
-              <w:rPr>
-                <w:color w:val="3E3938"/>
-                <w:spacing w:val="-6"/>
-                <w:sz w:val="18"/>
-                <w:szCs w:val="20"/>
-              </w:rPr>
-              <w:t xml:space="preserve"> more effectively, improving overall productivity. That project was a turning point</w:t>
-            </w:r>
-            <w:r>
-              <w:rPr>
-                <w:color w:val="3E3938"/>
-                <w:spacing w:val="-6"/>
-                <w:sz w:val="18"/>
-                <w:szCs w:val="20"/>
-              </w:rPr>
-              <w:t xml:space="preserve">, </w:t>
-            </w:r>
-            <w:r>
-              <w:rPr>
-                <w:color w:val="3E3938"/>
-                <w:spacing w:val="-6"/>
-                <w:sz w:val="18"/>
-                <w:szCs w:val="20"/>
-              </w:rPr>
-              <w:t>it sparked a deep interest in process improvement and automation.</w:t>
+              <w:t>I’m now seeking an opportunity to grow professionally — where I can continue learning, apply and expand my skills, demonstrate my value, and contribute to a team that values collaboration and continuous improvement.</w:t>
             </w:r>
           </w:p>
           <w:p>
@@ -1949,41 +2032,7 @@
                 <w:szCs w:val="20"/>
               </w:rPr>
             </w:pPr>
-            <w:r>
-              <w:rPr>
-                <w:color w:val="3E3938"/>
-                <w:spacing w:val="-6"/>
-                <w:sz w:val="18"/>
-                <w:szCs w:val="20"/>
-              </w:rPr>
-              <w:t>Since then, I’ve continued to expand my knowledge in this field, always seeking to learn more and apply what I discover. I enjoy ensuring that systems behave as expected, and automation has become the natural progression from manual testing for me. Now, I’m looking for a new opportunity to grow professionally and apply everything I’ve learned so far in a more impactful way.</w:t>
-            </w:r>
-          </w:p>
-        </w:tc>
-      </w:tr>
-      <w:tr>
-        <w:trPr>
-          <w:trHeight w:val="1654"/>
-        </w:trPr>
-        <w:tc>
-          <w:tcPr>
-            <w:tcW w:w="1028" w:type="dxa"/>
-          </w:tcPr>
-          <w:p>
-            <w:pPr>
-              <w:pStyle w:val="TableParagraph"/>
-              <w:spacing w:before="136"/>
-              <w:rPr>
-                <w:color w:val="0D4193"/>
-                <w:sz w:val="18"/>
-              </w:rPr>
-            </w:pPr>
-          </w:p>
-        </w:tc>
-        <w:tc>
-          <w:tcPr>
-            <w:tcW w:w="7350" w:type="dxa"/>
-          </w:tcPr>
+          </w:p>
           <w:p>
             <w:pPr>
               <w:pStyle w:val="TableParagraph"/>
@@ -1994,8 +2043,9 @@
               <w:jc w:val="both"/>
               <w:rPr>
                 <w:color w:val="3E3938"/>
-                <w:sz w:val="18"/>
-                <w:szCs w:val="16"/>
+                <w:spacing w:val="-6"/>
+                <w:sz w:val="18"/>
+                <w:szCs w:val="20"/>
               </w:rPr>
             </w:pPr>
           </w:p>
@@ -2009,8 +2059,9 @@
               <w:jc w:val="both"/>
               <w:rPr>
                 <w:color w:val="3E3938"/>
-                <w:sz w:val="18"/>
-                <w:szCs w:val="16"/>
+                <w:spacing w:val="-6"/>
+                <w:sz w:val="18"/>
+                <w:szCs w:val="20"/>
               </w:rPr>
             </w:pPr>
           </w:p>
@@ -2024,8 +2075,9 @@
               <w:jc w:val="both"/>
               <w:rPr>
                 <w:color w:val="3E3938"/>
-                <w:sz w:val="18"/>
-                <w:szCs w:val="16"/>
+                <w:spacing w:val="-6"/>
+                <w:sz w:val="18"/>
+                <w:szCs w:val="20"/>
               </w:rPr>
             </w:pPr>
           </w:p>
@@ -2039,8 +2091,9 @@
               <w:jc w:val="both"/>
               <w:rPr>
                 <w:color w:val="3E3938"/>
-                <w:sz w:val="18"/>
-                <w:szCs w:val="16"/>
+                <w:spacing w:val="-6"/>
+                <w:sz w:val="18"/>
+                <w:szCs w:val="20"/>
               </w:rPr>
             </w:pPr>
           </w:p>
@@ -2054,8 +2107,9 @@
               <w:jc w:val="both"/>
               <w:rPr>
                 <w:color w:val="3E3938"/>
-                <w:sz w:val="18"/>
-                <w:szCs w:val="16"/>
+                <w:spacing w:val="-6"/>
+                <w:sz w:val="18"/>
+                <w:szCs w:val="20"/>
               </w:rPr>
             </w:pPr>
           </w:p>
@@ -2069,8 +2123,9 @@
               <w:jc w:val="both"/>
               <w:rPr>
                 <w:color w:val="3E3938"/>
-                <w:sz w:val="18"/>
-                <w:szCs w:val="16"/>
+                <w:spacing w:val="-6"/>
+                <w:sz w:val="18"/>
+                <w:szCs w:val="20"/>
               </w:rPr>
             </w:pPr>
           </w:p>
@@ -2084,8 +2139,9 @@
               <w:jc w:val="both"/>
               <w:rPr>
                 <w:color w:val="3E3938"/>
-                <w:sz w:val="18"/>
-                <w:szCs w:val="16"/>
+                <w:spacing w:val="-6"/>
+                <w:sz w:val="18"/>
+                <w:szCs w:val="20"/>
               </w:rPr>
             </w:pPr>
           </w:p>
@@ -2099,8 +2155,9 @@
               <w:jc w:val="both"/>
               <w:rPr>
                 <w:color w:val="3E3938"/>
-                <w:sz w:val="18"/>
-                <w:szCs w:val="16"/>
+                <w:spacing w:val="-6"/>
+                <w:sz w:val="18"/>
+                <w:szCs w:val="20"/>
               </w:rPr>
             </w:pPr>
           </w:p>
@@ -2114,8 +2171,9 @@
               <w:jc w:val="both"/>
               <w:rPr>
                 <w:color w:val="3E3938"/>
-                <w:sz w:val="18"/>
-                <w:szCs w:val="16"/>
+                <w:spacing w:val="-6"/>
+                <w:sz w:val="18"/>
+                <w:szCs w:val="20"/>
               </w:rPr>
             </w:pPr>
           </w:p>
@@ -2129,8 +2187,9 @@
               <w:jc w:val="both"/>
               <w:rPr>
                 <w:color w:val="3E3938"/>
-                <w:sz w:val="18"/>
-                <w:szCs w:val="16"/>
+                <w:spacing w:val="-6"/>
+                <w:sz w:val="18"/>
+                <w:szCs w:val="20"/>
               </w:rPr>
             </w:pPr>
           </w:p>
@@ -2230,8 +2289,8 @@
     </w:p>
     <w:tbl>
       <w:tblPr>
+        <w:tblpPr w:leftFromText="180" w:rightFromText="180" w:vertAnchor="page" w:horzAnchor="margin" w:tblpY="2229"/>
         <w:tblW w:w="0" w:type="auto"/>
-        <w:tblInd w:w="273" w:type="dxa"/>
         <w:tblLayout w:type="fixed"/>
         <w:tblCellMar>
           <w:left w:w="0" w:type="dxa"/>
@@ -2256,13 +2315,29 @@
               <w:pStyle w:val="TableParagraph"/>
               <w:spacing w:line="201" w:lineRule="exact"/>
               <w:ind w:right="138"/>
-              <w:rPr>
-                <w:color w:val="0D4193"/>
-                <w:spacing w:val="-6"/>
-                <w:sz w:val="24"/>
-                <w:szCs w:val="28"/>
-              </w:rPr>
-            </w:pPr>
+              <w:jc w:val="right"/>
+              <w:rPr>
+                <w:color w:val="0D4193"/>
+                <w:spacing w:val="-5"/>
+                <w:sz w:val="18"/>
+              </w:rPr>
+            </w:pPr>
+            <w:r>
+              <w:rPr>
+                <w:color w:val="0D4193"/>
+                <w:spacing w:val="-5"/>
+                <w:sz w:val="18"/>
+              </w:rPr>
+              <w:t xml:space="preserve">Nov 2023 – Actual Position </w:t>
+            </w:r>
+            <w:r>
+              <w:rPr>
+                <w:color w:val="0D4193"/>
+                <w:spacing w:val="-5"/>
+                <w:sz w:val="18"/>
+              </w:rPr>
+              <w:br/>
+            </w:r>
           </w:p>
           <w:p>
             <w:pPr>
@@ -2276,22 +2351,6 @@
                 <w:sz w:val="18"/>
               </w:rPr>
             </w:pPr>
-            <w:r>
-              <w:rPr>
-                <w:color w:val="0D4193"/>
-                <w:spacing w:val="-5"/>
-                <w:sz w:val="18"/>
-              </w:rPr>
-              <w:t xml:space="preserve">November 2023 – Actual Position </w:t>
-            </w:r>
-            <w:r>
-              <w:rPr>
-                <w:color w:val="0D4193"/>
-                <w:spacing w:val="-5"/>
-                <w:sz w:val="18"/>
-              </w:rPr>
-              <w:br/>
-            </w:r>
           </w:p>
           <w:p>
             <w:pPr>
@@ -2441,19 +2500,6 @@
               <w:pStyle w:val="TableParagraph"/>
               <w:spacing w:line="201" w:lineRule="exact"/>
               <w:ind w:right="138"/>
-              <w:jc w:val="right"/>
-              <w:rPr>
-                <w:color w:val="0D4193"/>
-                <w:spacing w:val="-5"/>
-                <w:sz w:val="18"/>
-              </w:rPr>
-            </w:pPr>
-          </w:p>
-          <w:p>
-            <w:pPr>
-              <w:pStyle w:val="TableParagraph"/>
-              <w:spacing w:line="201" w:lineRule="exact"/>
-              <w:ind w:right="138"/>
               <w:rPr>
                 <w:color w:val="0D4193"/>
                 <w:spacing w:val="-5"/>
@@ -2504,7 +2550,7 @@
                 <w:spacing w:val="-5"/>
                 <w:sz w:val="18"/>
               </w:rPr>
-              <w:t xml:space="preserve">April 2022 – </w:t>
+              <w:t>Apr</w:t>
             </w:r>
             <w:r>
               <w:rPr>
@@ -2512,7 +2558,7 @@
                 <w:spacing w:val="-5"/>
                 <w:sz w:val="18"/>
               </w:rPr>
-              <w:t>November 2023</w:t>
+              <w:t xml:space="preserve"> </w:t>
             </w:r>
             <w:r>
               <w:rPr>
@@ -2520,7 +2566,7 @@
                 <w:spacing w:val="-5"/>
                 <w:sz w:val="18"/>
               </w:rPr>
-              <w:t xml:space="preserve"> </w:t>
+              <w:t xml:space="preserve">2022 – Nov 2023 </w:t>
             </w:r>
           </w:p>
           <w:p>
@@ -2573,69 +2619,144 @@
               <w:pStyle w:val="TableParagraph"/>
               <w:spacing w:line="201" w:lineRule="exact"/>
               <w:ind w:right="138"/>
-              <w:jc w:val="right"/>
-              <w:rPr>
-                <w:color w:val="0D4193"/>
-                <w:spacing w:val="-5"/>
-                <w:sz w:val="18"/>
-              </w:rPr>
-            </w:pPr>
-            <w:r>
-              <w:rPr>
-                <w:color w:val="0D4193"/>
-                <w:spacing w:val="-6"/>
-                <w:sz w:val="18"/>
-              </w:rPr>
-              <w:t>September</w:t>
-            </w:r>
-            <w:r>
-              <w:rPr>
-                <w:color w:val="0D4193"/>
-                <w:spacing w:val="-12"/>
-                <w:sz w:val="18"/>
-              </w:rPr>
-              <w:t xml:space="preserve"> </w:t>
-            </w:r>
-            <w:r>
-              <w:rPr>
-                <w:color w:val="0D4193"/>
-                <w:spacing w:val="-5"/>
-                <w:sz w:val="18"/>
-              </w:rPr>
-              <w:t>2021</w:t>
-            </w:r>
-            <w:r>
-              <w:rPr>
-                <w:color w:val="0D4193"/>
-                <w:spacing w:val="-10"/>
-                <w:sz w:val="18"/>
-              </w:rPr>
-              <w:t xml:space="preserve"> </w:t>
-            </w:r>
-            <w:r>
-              <w:rPr>
-                <w:color w:val="0D4193"/>
-                <w:spacing w:val="-5"/>
-                <w:sz w:val="18"/>
-              </w:rPr>
-              <w:t>–</w:t>
-            </w:r>
-            <w:r>
-              <w:rPr>
-                <w:color w:val="0D4193"/>
-                <w:spacing w:val="-11"/>
-                <w:sz w:val="18"/>
-              </w:rPr>
-              <w:t xml:space="preserve"> </w:t>
-            </w:r>
-            <w:r>
-              <w:rPr>
-                <w:color w:val="0D4193"/>
-                <w:spacing w:val="-5"/>
-                <w:sz w:val="18"/>
-              </w:rPr>
-              <w:t>February 2022</w:t>
-            </w:r>
+              <w:rPr>
+                <w:color w:val="0D4193"/>
+                <w:spacing w:val="-6"/>
+                <w:sz w:val="18"/>
+              </w:rPr>
+            </w:pPr>
+          </w:p>
+          <w:p>
+            <w:pPr>
+              <w:pStyle w:val="TableParagraph"/>
+              <w:spacing w:line="201" w:lineRule="exact"/>
+              <w:ind w:right="138"/>
+              <w:rPr>
+                <w:color w:val="0D4193"/>
+                <w:spacing w:val="-6"/>
+                <w:sz w:val="18"/>
+              </w:rPr>
+            </w:pPr>
+          </w:p>
+          <w:p>
+            <w:pPr>
+              <w:pStyle w:val="TableParagraph"/>
+              <w:spacing w:line="201" w:lineRule="exact"/>
+              <w:ind w:right="138"/>
+              <w:rPr>
+                <w:color w:val="0D4193"/>
+                <w:spacing w:val="-6"/>
+                <w:sz w:val="18"/>
+              </w:rPr>
+            </w:pPr>
+          </w:p>
+          <w:p>
+            <w:pPr>
+              <w:pStyle w:val="TableParagraph"/>
+              <w:spacing w:line="201" w:lineRule="exact"/>
+              <w:ind w:right="138"/>
+              <w:rPr>
+                <w:color w:val="0D4193"/>
+                <w:spacing w:val="-6"/>
+                <w:sz w:val="18"/>
+              </w:rPr>
+            </w:pPr>
+          </w:p>
+          <w:p>
+            <w:pPr>
+              <w:pStyle w:val="TableParagraph"/>
+              <w:spacing w:line="201" w:lineRule="exact"/>
+              <w:ind w:right="138"/>
+              <w:rPr>
+                <w:color w:val="0D4193"/>
+                <w:spacing w:val="-6"/>
+                <w:sz w:val="18"/>
+              </w:rPr>
+            </w:pPr>
+          </w:p>
+          <w:p>
+            <w:pPr>
+              <w:pStyle w:val="TableParagraph"/>
+              <w:spacing w:line="201" w:lineRule="exact"/>
+              <w:ind w:right="138"/>
+              <w:rPr>
+                <w:color w:val="0D4193"/>
+                <w:spacing w:val="-6"/>
+                <w:sz w:val="18"/>
+              </w:rPr>
+            </w:pPr>
+          </w:p>
+          <w:p>
+            <w:pPr>
+              <w:pStyle w:val="TableParagraph"/>
+              <w:spacing w:line="201" w:lineRule="exact"/>
+              <w:ind w:right="138"/>
+              <w:rPr>
+                <w:color w:val="0D4193"/>
+                <w:spacing w:val="-6"/>
+                <w:sz w:val="18"/>
+              </w:rPr>
+            </w:pPr>
+          </w:p>
+          <w:p>
+            <w:pPr>
+              <w:pStyle w:val="TableParagraph"/>
+              <w:spacing w:line="201" w:lineRule="exact"/>
+              <w:ind w:right="138"/>
+              <w:rPr>
+                <w:color w:val="0D4193"/>
+                <w:spacing w:val="-6"/>
+                <w:sz w:val="18"/>
+              </w:rPr>
+            </w:pPr>
+          </w:p>
+          <w:p>
+            <w:pPr>
+              <w:pStyle w:val="TableParagraph"/>
+              <w:spacing w:line="201" w:lineRule="exact"/>
+              <w:ind w:right="138"/>
+              <w:rPr>
+                <w:color w:val="0D4193"/>
+                <w:spacing w:val="-6"/>
+                <w:sz w:val="18"/>
+              </w:rPr>
+            </w:pPr>
+          </w:p>
+          <w:p>
+            <w:pPr>
+              <w:pStyle w:val="TableParagraph"/>
+              <w:spacing w:line="201" w:lineRule="exact"/>
+              <w:ind w:right="138"/>
+              <w:rPr>
+                <w:color w:val="0D4193"/>
+                <w:spacing w:val="-6"/>
+                <w:sz w:val="18"/>
+              </w:rPr>
+            </w:pPr>
+          </w:p>
+          <w:p>
+            <w:pPr>
+              <w:pStyle w:val="TableParagraph"/>
+              <w:spacing w:line="201" w:lineRule="exact"/>
+              <w:ind w:right="138"/>
+              <w:rPr>
+                <w:color w:val="0D4193"/>
+                <w:spacing w:val="-6"/>
+                <w:sz w:val="18"/>
+              </w:rPr>
+            </w:pPr>
+          </w:p>
+          <w:p>
+            <w:pPr>
+              <w:pStyle w:val="TableParagraph"/>
+              <w:spacing w:line="201" w:lineRule="exact"/>
+              <w:ind w:right="138"/>
+              <w:rPr>
+                <w:color w:val="0D4193"/>
+                <w:spacing w:val="-6"/>
+                <w:sz w:val="18"/>
+              </w:rPr>
+            </w:pPr>
           </w:p>
           <w:p>
             <w:pPr>
@@ -2645,46 +2766,66 @@
               <w:jc w:val="right"/>
               <w:rPr>
                 <w:color w:val="0D4193"/>
-                <w:spacing w:val="-6"/>
-                <w:sz w:val="18"/>
-              </w:rPr>
-            </w:pPr>
-          </w:p>
-          <w:p>
-            <w:pPr>
-              <w:pStyle w:val="TableParagraph"/>
-              <w:spacing w:line="201" w:lineRule="exact"/>
-              <w:ind w:right="138"/>
-              <w:rPr>
-                <w:color w:val="0D4193"/>
-                <w:spacing w:val="-6"/>
-                <w:sz w:val="18"/>
-              </w:rPr>
-            </w:pPr>
-          </w:p>
-          <w:p>
-            <w:pPr>
-              <w:pStyle w:val="TableParagraph"/>
-              <w:spacing w:line="201" w:lineRule="exact"/>
-              <w:ind w:right="138"/>
-              <w:rPr>
-                <w:color w:val="0D4193"/>
-                <w:spacing w:val="-6"/>
-                <w:sz w:val="18"/>
-              </w:rPr>
-            </w:pPr>
-          </w:p>
-          <w:p>
-            <w:pPr>
-              <w:pStyle w:val="TableParagraph"/>
-              <w:spacing w:line="201" w:lineRule="exact"/>
-              <w:ind w:right="138"/>
-              <w:rPr>
-                <w:color w:val="0D4193"/>
-                <w:spacing w:val="-6"/>
-                <w:sz w:val="18"/>
-              </w:rPr>
-            </w:pPr>
+                <w:spacing w:val="-5"/>
+                <w:sz w:val="18"/>
+              </w:rPr>
+            </w:pPr>
+            <w:r>
+              <w:rPr>
+                <w:color w:val="0D4193"/>
+                <w:spacing w:val="-6"/>
+                <w:sz w:val="18"/>
+              </w:rPr>
+              <w:t>Sep</w:t>
+            </w:r>
+            <w:r>
+              <w:rPr>
+                <w:color w:val="0D4193"/>
+                <w:spacing w:val="-12"/>
+                <w:sz w:val="18"/>
+              </w:rPr>
+              <w:t xml:space="preserve"> </w:t>
+            </w:r>
+            <w:r>
+              <w:rPr>
+                <w:color w:val="0D4193"/>
+                <w:spacing w:val="-5"/>
+                <w:sz w:val="18"/>
+              </w:rPr>
+              <w:t>2021</w:t>
+            </w:r>
+            <w:r>
+              <w:rPr>
+                <w:color w:val="0D4193"/>
+                <w:spacing w:val="-10"/>
+                <w:sz w:val="18"/>
+              </w:rPr>
+              <w:t xml:space="preserve"> </w:t>
+            </w:r>
+            <w:r>
+              <w:rPr>
+                <w:color w:val="0D4193"/>
+                <w:spacing w:val="-5"/>
+                <w:sz w:val="18"/>
+              </w:rPr>
+              <w:t>–</w:t>
+            </w:r>
+            <w:r>
+              <w:rPr>
+                <w:color w:val="0D4193"/>
+                <w:spacing w:val="-11"/>
+                <w:sz w:val="18"/>
+              </w:rPr>
+              <w:t xml:space="preserve"> </w:t>
+            </w:r>
+            <w:r>
+              <w:rPr>
+                <w:color w:val="0D4193"/>
+                <w:spacing w:val="-5"/>
+                <w:sz w:val="18"/>
+              </w:rPr>
+              <w:t>Feb 2022</w:t>
+            </w:r>
           </w:p>
           <w:p>
             <w:pPr>
@@ -2694,66 +2835,46 @@
               <w:jc w:val="right"/>
               <w:rPr>
                 <w:color w:val="0D4193"/>
-                <w:spacing w:val="-5"/>
-                <w:sz w:val="18"/>
-              </w:rPr>
-            </w:pPr>
-            <w:r>
-              <w:rPr>
-                <w:color w:val="0D4193"/>
-                <w:spacing w:val="-6"/>
-                <w:sz w:val="18"/>
-              </w:rPr>
-              <w:t>November</w:t>
-            </w:r>
-            <w:r>
-              <w:rPr>
-                <w:color w:val="0D4193"/>
-                <w:spacing w:val="-12"/>
-                <w:sz w:val="18"/>
-              </w:rPr>
-              <w:t xml:space="preserve"> </w:t>
-            </w:r>
-            <w:r>
-              <w:rPr>
-                <w:color w:val="0D4193"/>
-                <w:spacing w:val="-5"/>
-                <w:sz w:val="18"/>
-              </w:rPr>
-              <w:t>2020</w:t>
-            </w:r>
-            <w:r>
-              <w:rPr>
-                <w:color w:val="0D4193"/>
-                <w:spacing w:val="-10"/>
-                <w:sz w:val="18"/>
-              </w:rPr>
-              <w:t xml:space="preserve"> </w:t>
-            </w:r>
-            <w:r>
-              <w:rPr>
-                <w:color w:val="0D4193"/>
-                <w:spacing w:val="-5"/>
-                <w:sz w:val="18"/>
-              </w:rPr>
-              <w:t>–</w:t>
-            </w:r>
-            <w:r>
-              <w:rPr>
-                <w:color w:val="0D4193"/>
-                <w:spacing w:val="-11"/>
-                <w:sz w:val="18"/>
-              </w:rPr>
-              <w:t xml:space="preserve"> </w:t>
-            </w:r>
-            <w:r>
-              <w:rPr>
-                <w:color w:val="0D4193"/>
-                <w:spacing w:val="-5"/>
-                <w:sz w:val="18"/>
-              </w:rPr>
-              <w:t>June 2021</w:t>
-            </w:r>
+                <w:spacing w:val="-6"/>
+                <w:sz w:val="18"/>
+              </w:rPr>
+            </w:pPr>
+          </w:p>
+          <w:p>
+            <w:pPr>
+              <w:pStyle w:val="TableParagraph"/>
+              <w:spacing w:line="201" w:lineRule="exact"/>
+              <w:ind w:right="138"/>
+              <w:rPr>
+                <w:color w:val="0D4193"/>
+                <w:spacing w:val="-6"/>
+                <w:sz w:val="18"/>
+              </w:rPr>
+            </w:pPr>
+          </w:p>
+          <w:p>
+            <w:pPr>
+              <w:pStyle w:val="TableParagraph"/>
+              <w:spacing w:line="201" w:lineRule="exact"/>
+              <w:ind w:right="138"/>
+              <w:rPr>
+                <w:color w:val="0D4193"/>
+                <w:spacing w:val="-6"/>
+                <w:sz w:val="18"/>
+              </w:rPr>
+            </w:pPr>
+          </w:p>
+          <w:p>
+            <w:pPr>
+              <w:pStyle w:val="TableParagraph"/>
+              <w:spacing w:line="201" w:lineRule="exact"/>
+              <w:ind w:right="138"/>
+              <w:rPr>
+                <w:color w:val="0D4193"/>
+                <w:spacing w:val="-6"/>
+                <w:sz w:val="18"/>
+              </w:rPr>
+            </w:pPr>
           </w:p>
           <w:p>
             <w:pPr>
@@ -2767,6 +2888,78 @@
                 <w:sz w:val="18"/>
               </w:rPr>
             </w:pPr>
+            <w:r>
+              <w:rPr>
+                <w:color w:val="0D4193"/>
+                <w:spacing w:val="-6"/>
+                <w:sz w:val="18"/>
+              </w:rPr>
+              <w:t>Nov</w:t>
+            </w:r>
+            <w:r>
+              <w:rPr>
+                <w:color w:val="0D4193"/>
+                <w:spacing w:val="-12"/>
+                <w:sz w:val="18"/>
+              </w:rPr>
+              <w:t xml:space="preserve"> </w:t>
+            </w:r>
+            <w:r>
+              <w:rPr>
+                <w:color w:val="0D4193"/>
+                <w:spacing w:val="-5"/>
+                <w:sz w:val="18"/>
+              </w:rPr>
+              <w:t>2020</w:t>
+            </w:r>
+            <w:r>
+              <w:rPr>
+                <w:color w:val="0D4193"/>
+                <w:spacing w:val="-10"/>
+                <w:sz w:val="18"/>
+              </w:rPr>
+              <w:t xml:space="preserve"> </w:t>
+            </w:r>
+            <w:r>
+              <w:rPr>
+                <w:color w:val="0D4193"/>
+                <w:spacing w:val="-5"/>
+                <w:sz w:val="18"/>
+              </w:rPr>
+              <w:t>–</w:t>
+            </w:r>
+            <w:r>
+              <w:rPr>
+                <w:color w:val="0D4193"/>
+                <w:spacing w:val="-11"/>
+                <w:sz w:val="18"/>
+              </w:rPr>
+              <w:t xml:space="preserve"> </w:t>
+            </w:r>
+            <w:r>
+              <w:rPr>
+                <w:color w:val="0D4193"/>
+                <w:spacing w:val="-5"/>
+                <w:sz w:val="18"/>
+              </w:rPr>
+              <w:t>Ju</w:t>
+            </w:r>
+            <w:r>
+              <w:rPr>
+                <w:color w:val="0D4193"/>
+                <w:spacing w:val="-5"/>
+                <w:sz w:val="18"/>
+              </w:rPr>
+              <w:t xml:space="preserve">n </w:t>
+            </w:r>
+            <w:r>
+              <w:rPr>
+                <w:color w:val="0D4193"/>
+                <w:spacing w:val="-5"/>
+                <w:sz w:val="18"/>
+              </w:rPr>
+              <w:t>2021</w:t>
+            </w:r>
           </w:p>
           <w:p>
             <w:pPr>
@@ -2786,7 +2979,10 @@
               <w:pStyle w:val="TableParagraph"/>
               <w:spacing w:line="201" w:lineRule="exact"/>
               <w:ind w:right="138"/>
-              <w:rPr>
+              <w:jc w:val="right"/>
+              <w:rPr>
+                <w:color w:val="0D4193"/>
+                <w:spacing w:val="-5"/>
                 <w:sz w:val="18"/>
               </w:rPr>
             </w:pPr>
@@ -2797,16 +2993,43 @@
               <w:spacing w:line="201" w:lineRule="exact"/>
               <w:ind w:right="138"/>
               <w:rPr>
-                <w:sz w:val="18"/>
-              </w:rPr>
-            </w:pPr>
-            <w:r>
-              <w:rPr>
-                <w:color w:val="0D4193"/>
-                <w:spacing w:val="-6"/>
-                <w:sz w:val="18"/>
-              </w:rPr>
-              <w:t xml:space="preserve">  November</w:t>
+                <w:sz w:val="8"/>
+                <w:szCs w:val="12"/>
+              </w:rPr>
+            </w:pPr>
+          </w:p>
+          <w:p>
+            <w:pPr>
+              <w:pStyle w:val="TableParagraph"/>
+              <w:spacing w:line="201" w:lineRule="exact"/>
+              <w:ind w:right="138"/>
+              <w:rPr>
+                <w:sz w:val="18"/>
+              </w:rPr>
+            </w:pPr>
+            <w:r>
+              <w:rPr>
+                <w:color w:val="0D4193"/>
+                <w:spacing w:val="-6"/>
+                <w:sz w:val="18"/>
+              </w:rPr>
+              <w:t xml:space="preserve">  </w:t>
+            </w:r>
+            <w:r>
+              <w:rPr>
+                <w:color w:val="0D4193"/>
+                <w:spacing w:val="-6"/>
+                <w:sz w:val="18"/>
+              </w:rPr>
+              <w:t xml:space="preserve">                      </w:t>
+            </w:r>
+            <w:r>
+              <w:rPr>
+                <w:color w:val="0D4193"/>
+                <w:spacing w:val="-6"/>
+                <w:sz w:val="18"/>
+              </w:rPr>
+              <w:t>Nov</w:t>
             </w:r>
             <w:r>
               <w:rPr>
@@ -2854,7 +3077,7 @@
                 <w:spacing w:val="-5"/>
                 <w:sz w:val="18"/>
               </w:rPr>
-              <w:t>November 2020</w:t>
+              <w:t>Nov 2020</w:t>
             </w:r>
           </w:p>
           <w:p>
@@ -2903,15 +3126,7 @@
                 <w:spacing w:val="-6"/>
                 <w:sz w:val="18"/>
               </w:rPr>
-              <w:t>F</w:t>
-            </w:r>
-            <w:r>
-              <w:rPr>
-                <w:color w:val="0D4193"/>
-                <w:spacing w:val="-6"/>
-                <w:sz w:val="18"/>
-              </w:rPr>
-              <w:t>ebruary</w:t>
+              <w:t>Feb</w:t>
             </w:r>
             <w:r>
               <w:rPr>
@@ -2959,7 +3174,7 @@
                 <w:spacing w:val="-5"/>
                 <w:sz w:val="18"/>
               </w:rPr>
-              <w:t>November</w:t>
+              <w:t>Nov</w:t>
             </w:r>
             <w:r>
               <w:rPr>
@@ -3018,7 +3233,7 @@
                 <w:spacing w:val="-6"/>
                 <w:sz w:val="18"/>
               </w:rPr>
-              <w:t>September</w:t>
+              <w:t>Sep</w:t>
             </w:r>
             <w:r>
               <w:rPr>
@@ -3066,12 +3281,12 @@
                 <w:spacing w:val="-5"/>
                 <w:sz w:val="18"/>
               </w:rPr>
-              <w:t>December</w:t>
-            </w:r>
-            <w:r>
-              <w:rPr>
-                <w:color w:val="0D4193"/>
-                <w:spacing w:val="-12"/>
+              <w:t>Dec</w:t>
+            </w:r>
+            <w:r>
+              <w:rPr>
+                <w:color w:val="0D4193"/>
+                <w:spacing w:val="-5"/>
                 <w:sz w:val="18"/>
               </w:rPr>
               <w:t xml:space="preserve"> </w:t>
@@ -3117,7 +3332,8 @@
                 <w:spacing w:val="-5"/>
                 <w:sz w:val="18"/>
               </w:rPr>
-              <w:t>June</w:t>
+              <w:br/>
+              <w:t>Jun</w:t>
             </w:r>
             <w:r>
               <w:rPr>
@@ -3165,7 +3381,15 @@
                 <w:spacing w:val="-5"/>
                 <w:sz w:val="18"/>
               </w:rPr>
-              <w:t>July</w:t>
+              <w:t>Ju</w:t>
+            </w:r>
+            <w:r>
+              <w:rPr>
+                <w:color w:val="0D4193"/>
+                <w:spacing w:val="-5"/>
+                <w:sz w:val="18"/>
+              </w:rPr>
+              <w:t>l</w:t>
             </w:r>
             <w:r>
               <w:rPr>
@@ -3193,20 +3417,6 @@
             <w:pPr>
               <w:pStyle w:val="TableParagraph"/>
               <w:spacing w:line="250" w:lineRule="exact"/>
-              <w:ind w:left="137"/>
-              <w:rPr>
-                <w:color w:val="0D4193"/>
-                <w:spacing w:val="-7"/>
-                <w:sz w:val="30"/>
-                <w:szCs w:val="30"/>
-              </w:rPr>
-            </w:pPr>
-          </w:p>
-          <w:p>
-            <w:pPr>
-              <w:pStyle w:val="TableParagraph"/>
-              <w:spacing w:line="250" w:lineRule="exact"/>
-              <w:ind w:left="137"/>
               <w:rPr>
                 <w:color w:val="0D4193"/>
                 <w:spacing w:val="-7"/>
@@ -3221,7 +3431,7 @@
                 <w:spacing w:val="-7"/>
                 <w:lang w:val="es-MX"/>
               </w:rPr>
-              <w:t>Software QA Engineer</w:t>
+              <w:t xml:space="preserve">  </w:t>
             </w:r>
             <w:r>
               <w:rPr>
@@ -3229,6 +3439,24 @@
                 <w:spacing w:val="-7"/>
                 <w:lang w:val="es-MX"/>
               </w:rPr>
+              <w:t xml:space="preserve">Software QA </w:t>
+            </w:r>
+            <w:proofErr w:type="spellStart"/>
+            <w:r>
+              <w:rPr>
+                <w:color w:val="0D4193"/>
+                <w:spacing w:val="-7"/>
+                <w:lang w:val="es-MX"/>
+              </w:rPr>
+              <w:t>Engineer</w:t>
+            </w:r>
+            <w:proofErr w:type="spellEnd"/>
+            <w:r>
+              <w:rPr>
+                <w:color w:val="0D4193"/>
+                <w:spacing w:val="-7"/>
+                <w:lang w:val="es-MX"/>
+              </w:rPr>
               <w:t xml:space="preserve"> </w:t>
             </w:r>
           </w:p>
@@ -3255,8 +3483,45 @@
                 <w:sz w:val="18"/>
                 <w:lang w:val="es-MX"/>
               </w:rPr>
-              <w:t>Dilato InfoTech, Ensenada Baja California, Mexico</w:t>
-            </w:r>
+              <w:t xml:space="preserve">Dilato </w:t>
+            </w:r>
+            <w:proofErr w:type="spellStart"/>
+            <w:r>
+              <w:rPr>
+                <w:rFonts w:ascii="Arial"/>
+                <w:b/>
+                <w:color w:val="3E3938"/>
+                <w:spacing w:val="-6"/>
+                <w:sz w:val="18"/>
+                <w:lang w:val="es-MX"/>
+              </w:rPr>
+              <w:t>InfoTech</w:t>
+            </w:r>
+            <w:proofErr w:type="spellEnd"/>
+            <w:r>
+              <w:rPr>
+                <w:rFonts w:ascii="Arial"/>
+                <w:b/>
+                <w:color w:val="3E3938"/>
+                <w:spacing w:val="-6"/>
+                <w:sz w:val="18"/>
+                <w:lang w:val="es-MX"/>
+              </w:rPr>
+              <w:t xml:space="preserve">, Ensenada Baja California, </w:t>
+            </w:r>
+            <w:proofErr w:type="spellStart"/>
+            <w:r>
+              <w:rPr>
+                <w:rFonts w:ascii="Arial"/>
+                <w:b/>
+                <w:color w:val="3E3938"/>
+                <w:spacing w:val="-6"/>
+                <w:sz w:val="18"/>
+                <w:lang w:val="es-MX"/>
+              </w:rPr>
+              <w:t>Mexico</w:t>
+            </w:r>
+            <w:proofErr w:type="spellEnd"/>
             <w:r>
               <w:rPr>
                 <w:rFonts w:ascii="Arial"/>
@@ -3688,6 +3953,8 @@
               <w:rPr>
                 <w:color w:val="0D4193"/>
                 <w:spacing w:val="-7"/>
+                <w:sz w:val="8"/>
+                <w:szCs w:val="8"/>
               </w:rPr>
             </w:pPr>
           </w:p>
@@ -3732,6 +3999,141 @@
           <w:p>
             <w:pPr>
               <w:pStyle w:val="TableParagraph"/>
+              <w:numPr>
+                <w:ilvl w:val="0"/>
+                <w:numId w:val="21"/>
+              </w:numPr>
+              <w:spacing w:line="250" w:lineRule="exact"/>
+              <w:rPr>
+                <w:rFonts w:ascii="Arial"/>
+                <w:bCs/>
+                <w:color w:val="3E3938"/>
+                <w:spacing w:val="-6"/>
+                <w:sz w:val="18"/>
+              </w:rPr>
+            </w:pPr>
+            <w:r>
+              <w:rPr>
+                <w:rFonts w:ascii="Arial"/>
+                <w:bCs/>
+                <w:color w:val="3E3938"/>
+                <w:spacing w:val="-6"/>
+                <w:sz w:val="18"/>
+              </w:rPr>
+              <w:t>Managed license regulations, ensuring terms such as territories, durations, and usage rights were properly applied and up to date.</w:t>
+            </w:r>
+          </w:p>
+          <w:p>
+            <w:pPr>
+              <w:pStyle w:val="TableParagraph"/>
+              <w:numPr>
+                <w:ilvl w:val="0"/>
+                <w:numId w:val="21"/>
+              </w:numPr>
+              <w:spacing w:line="250" w:lineRule="exact"/>
+              <w:rPr>
+                <w:rFonts w:ascii="Arial"/>
+                <w:bCs/>
+                <w:color w:val="3E3938"/>
+                <w:spacing w:val="-6"/>
+                <w:sz w:val="18"/>
+              </w:rPr>
+            </w:pPr>
+            <w:r>
+              <w:rPr>
+                <w:rFonts w:ascii="Arial"/>
+                <w:bCs/>
+                <w:color w:val="3E3938"/>
+                <w:spacing w:val="-6"/>
+                <w:sz w:val="18"/>
+              </w:rPr>
+              <w:t>Oversaw product compliance to guarantee licensed garments adhered to brand guidelines and design specifications set by licensors.</w:t>
+            </w:r>
+          </w:p>
+          <w:p>
+            <w:pPr>
+              <w:pStyle w:val="TableParagraph"/>
+              <w:numPr>
+                <w:ilvl w:val="0"/>
+                <w:numId w:val="21"/>
+              </w:numPr>
+              <w:spacing w:line="250" w:lineRule="exact"/>
+              <w:rPr>
+                <w:rFonts w:ascii="Arial"/>
+                <w:bCs/>
+                <w:color w:val="3E3938"/>
+                <w:spacing w:val="-6"/>
+                <w:sz w:val="18"/>
+              </w:rPr>
+            </w:pPr>
+            <w:r>
+              <w:rPr>
+                <w:rFonts w:ascii="Arial"/>
+                <w:bCs/>
+                <w:color w:val="3E3938"/>
+                <w:spacing w:val="-6"/>
+                <w:sz w:val="18"/>
+              </w:rPr>
+              <w:t>Acted as the main liaison with licensors, coordinating product submissions, approvals, and maintaining clear communication throughout collaborations.</w:t>
+            </w:r>
+          </w:p>
+          <w:p>
+            <w:pPr>
+              <w:pStyle w:val="TableParagraph"/>
+              <w:numPr>
+                <w:ilvl w:val="0"/>
+                <w:numId w:val="21"/>
+              </w:numPr>
+              <w:spacing w:line="250" w:lineRule="exact"/>
+              <w:rPr>
+                <w:rFonts w:ascii="Arial"/>
+                <w:bCs/>
+                <w:color w:val="3E3938"/>
+                <w:spacing w:val="-6"/>
+                <w:sz w:val="18"/>
+              </w:rPr>
+            </w:pPr>
+            <w:r>
+              <w:rPr>
+                <w:rFonts w:ascii="Arial"/>
+                <w:bCs/>
+                <w:color w:val="3E3938"/>
+                <w:spacing w:val="-6"/>
+                <w:sz w:val="18"/>
+              </w:rPr>
+              <w:t>Collaborated closely with design, production, sales, and marketing teams to ensure alignment with licensing requirements and timelines.</w:t>
+            </w:r>
+          </w:p>
+          <w:p>
+            <w:pPr>
+              <w:pStyle w:val="TableParagraph"/>
+              <w:numPr>
+                <w:ilvl w:val="0"/>
+                <w:numId w:val="21"/>
+              </w:numPr>
+              <w:spacing w:line="250" w:lineRule="exact"/>
+              <w:rPr>
+                <w:rFonts w:ascii="Arial"/>
+                <w:bCs/>
+                <w:color w:val="3E3938"/>
+                <w:spacing w:val="-6"/>
+                <w:sz w:val="18"/>
+              </w:rPr>
+            </w:pPr>
+            <w:r>
+              <w:rPr>
+                <w:rFonts w:ascii="Arial"/>
+                <w:bCs/>
+                <w:color w:val="3E3938"/>
+                <w:spacing w:val="-6"/>
+                <w:sz w:val="18"/>
+              </w:rPr>
+              <w:t>Ensured all licensed products complied with legal and intellectual property regulations, preventing misuse of trademarks or brand assets.</w:t>
+            </w:r>
+          </w:p>
+          <w:p>
+            <w:pPr>
+              <w:pStyle w:val="TableParagraph"/>
               <w:spacing w:line="250" w:lineRule="exact"/>
               <w:ind w:left="137"/>
               <w:rPr>
@@ -3758,21 +4160,7 @@
                 <w:color w:val="0D4193"/>
                 <w:spacing w:val="-7"/>
               </w:rPr>
-              <w:t xml:space="preserve">Bilingual </w:t>
-            </w:r>
-            <w:r>
-              <w:rPr>
-                <w:color w:val="0D4193"/>
-                <w:spacing w:val="-7"/>
-              </w:rPr>
-              <w:t xml:space="preserve">Service </w:t>
-            </w:r>
-            <w:r>
-              <w:rPr>
-                <w:color w:val="0D4193"/>
-                <w:spacing w:val="-7"/>
-              </w:rPr>
-              <w:t>Agent</w:t>
+              <w:t>Bilingual Service Agent</w:t>
             </w:r>
           </w:p>
           <w:p>
@@ -3947,6 +4335,7 @@
               </w:rPr>
               <w:t xml:space="preserve"> </w:t>
             </w:r>
+            <w:proofErr w:type="spellStart"/>
             <w:r>
               <w:rPr>
                 <w:rFonts w:ascii="Arial"/>
@@ -3956,13 +4345,25 @@
                 <w:sz w:val="18"/>
                 <w:lang w:val="es-MX"/>
               </w:rPr>
-              <w:t>Manufacturing,</w:t>
-            </w:r>
+              <w:t>Manufacturing</w:t>
+            </w:r>
+            <w:proofErr w:type="spellEnd"/>
             <w:r>
               <w:rPr>
                 <w:rFonts w:ascii="Arial"/>
                 <w:b/>
                 <w:color w:val="3E3938"/>
+                <w:spacing w:val="-6"/>
+                <w:sz w:val="18"/>
+                <w:lang w:val="es-MX"/>
+              </w:rPr>
+              <w:t>,</w:t>
+            </w:r>
+            <w:r>
+              <w:rPr>
+                <w:rFonts w:ascii="Arial"/>
+                <w:b/>
+                <w:color w:val="3E3938"/>
                 <w:spacing w:val="-11"/>
                 <w:sz w:val="18"/>
                 <w:lang w:val="es-MX"/>
@@ -4035,6 +4436,7 @@
               </w:rPr>
               <w:t xml:space="preserve"> </w:t>
             </w:r>
+            <w:proofErr w:type="spellStart"/>
             <w:r>
               <w:rPr>
                 <w:rFonts w:ascii="Arial"/>
@@ -4044,7 +4446,19 @@
                 <w:sz w:val="18"/>
                 <w:lang w:val="es-MX"/>
               </w:rPr>
-              <w:t>Mexico.</w:t>
+              <w:t>Mexico</w:t>
+            </w:r>
+            <w:proofErr w:type="spellEnd"/>
+            <w:r>
+              <w:rPr>
+                <w:rFonts w:ascii="Arial"/>
+                <w:b/>
+                <w:color w:val="3E3938"/>
+                <w:spacing w:val="-5"/>
+                <w:sz w:val="18"/>
+                <w:lang w:val="es-MX"/>
+              </w:rPr>
+              <w:t>.</w:t>
             </w:r>
           </w:p>
           <w:p>
@@ -4059,7 +4473,8 @@
               <w:jc w:val="both"/>
               <w:rPr>
                 <w:color w:val="3E3938"/>
-                <w:sz w:val="18"/>
+                <w:sz w:val="12"/>
+                <w:szCs w:val="16"/>
                 <w:lang w:val="es-MX"/>
               </w:rPr>
             </w:pPr>
@@ -4300,17 +4715,31 @@
                 <w:spacing w:val="-6"/>
                 <w:sz w:val="18"/>
               </w:rPr>
-              <w:t>Return</w:t>
-            </w:r>
-            <w:r>
+              <w:t>Returns, Ensenada Baja California, Mexico.</w:t>
+            </w:r>
+          </w:p>
+          <w:p>
+            <w:pPr>
+              <w:pStyle w:val="TableParagraph"/>
+              <w:ind w:left="137"/>
               <w:rPr>
                 <w:rFonts w:ascii="Arial"/>
                 <w:b/>
                 <w:color w:val="3E3938"/>
                 <w:spacing w:val="-6"/>
-                <w:sz w:val="18"/>
-              </w:rPr>
-              <w:t>s, Ensenada Baja California, Mexico.</w:t>
+                <w:sz w:val="14"/>
+                <w:szCs w:val="18"/>
+              </w:rPr>
+            </w:pPr>
+            <w:r>
+              <w:rPr>
+                <w:rFonts w:ascii="Arial"/>
+                <w:b/>
+                <w:color w:val="3E3938"/>
+                <w:spacing w:val="-6"/>
+                <w:sz w:val="18"/>
+              </w:rPr>
+              <w:br/>
             </w:r>
           </w:p>
           <w:p>
@@ -4322,19 +4751,10 @@
                 <w:b/>
                 <w:color w:val="3E3938"/>
                 <w:spacing w:val="-6"/>
-                <w:sz w:val="18"/>
-              </w:rPr>
-            </w:pPr>
-            <w:r>
-              <w:rPr>
-                <w:rFonts w:ascii="Arial"/>
-                <w:b/>
-                <w:color w:val="3E3938"/>
-                <w:spacing w:val="-6"/>
-                <w:sz w:val="18"/>
-              </w:rPr>
-              <w:br/>
-            </w:r>
+                <w:sz w:val="14"/>
+                <w:szCs w:val="18"/>
+              </w:rPr>
+            </w:pPr>
           </w:p>
           <w:p>
             <w:pPr>
@@ -4375,14 +4795,7 @@
                 <w:color w:val="1F487C"/>
                 <w:spacing w:val="-6"/>
               </w:rPr>
-              <w:t>practices</w:t>
-            </w:r>
-            <w:r>
-              <w:rPr>
-                <w:color w:val="1F487C"/>
-                <w:spacing w:val="-6"/>
-              </w:rPr>
-              <w:t>)</w:t>
+              <w:t>practices)</w:t>
             </w:r>
           </w:p>
           <w:p>
@@ -4419,6 +4832,7 @@
               </w:rPr>
               <w:t xml:space="preserve"> </w:t>
             </w:r>
+            <w:proofErr w:type="spellStart"/>
             <w:r>
               <w:rPr>
                 <w:rFonts w:ascii="Arial"/>
@@ -4430,6 +4844,7 @@
               </w:rPr>
               <w:t>Electronics</w:t>
             </w:r>
+            <w:proofErr w:type="spellEnd"/>
             <w:r>
               <w:rPr>
                 <w:rFonts w:ascii="Arial"/>
@@ -4463,6 +4878,7 @@
               </w:rPr>
               <w:t xml:space="preserve"> </w:t>
             </w:r>
+            <w:proofErr w:type="spellStart"/>
             <w:r>
               <w:rPr>
                 <w:rFonts w:ascii="Arial"/>
@@ -4472,13 +4888,25 @@
                 <w:sz w:val="18"/>
                 <w:lang w:val="es-MX"/>
               </w:rPr>
-              <w:t>Telecommunications,</w:t>
-            </w:r>
+              <w:t>Telecommunications</w:t>
+            </w:r>
+            <w:proofErr w:type="spellEnd"/>
             <w:r>
               <w:rPr>
                 <w:rFonts w:ascii="Arial"/>
                 <w:b/>
                 <w:color w:val="3E3938"/>
+                <w:spacing w:val="-6"/>
+                <w:sz w:val="18"/>
+                <w:lang w:val="es-MX"/>
+              </w:rPr>
+              <w:t>,</w:t>
+            </w:r>
+            <w:r>
+              <w:rPr>
+                <w:rFonts w:ascii="Arial"/>
+                <w:b/>
+                <w:color w:val="3E3938"/>
                 <w:spacing w:val="-11"/>
                 <w:sz w:val="18"/>
                 <w:lang w:val="es-MX"/>
@@ -4494,7 +4922,31 @@
                 <w:sz w:val="18"/>
                 <w:lang w:val="es-MX"/>
               </w:rPr>
-              <w:t>Ensenada Baja California, Mexico.</w:t>
+              <w:t xml:space="preserve">Ensenada Baja California, </w:t>
+            </w:r>
+            <w:proofErr w:type="spellStart"/>
+            <w:r>
+              <w:rPr>
+                <w:rFonts w:ascii="Arial"/>
+                <w:b/>
+                <w:color w:val="3E3938"/>
+                <w:spacing w:val="-6"/>
+                <w:sz w:val="18"/>
+                <w:lang w:val="es-MX"/>
+              </w:rPr>
+              <w:t>Mexico</w:t>
+            </w:r>
+            <w:proofErr w:type="spellEnd"/>
+            <w:r>
+              <w:rPr>
+                <w:rFonts w:ascii="Arial"/>
+                <w:b/>
+                <w:color w:val="3E3938"/>
+                <w:spacing w:val="-6"/>
+                <w:sz w:val="18"/>
+                <w:lang w:val="es-MX"/>
+              </w:rPr>
+              <w:t>.</w:t>
             </w:r>
           </w:p>
           <w:p>
@@ -4506,8 +4958,158 @@
                 <w:b/>
                 <w:color w:val="3E3938"/>
                 <w:spacing w:val="-6"/>
-                <w:sz w:val="28"/>
-                <w:szCs w:val="30"/>
+                <w:sz w:val="14"/>
+                <w:szCs w:val="18"/>
+                <w:lang w:val="es-MX"/>
+              </w:rPr>
+            </w:pPr>
+          </w:p>
+          <w:p>
+            <w:pPr>
+              <w:pStyle w:val="TableParagraph"/>
+              <w:spacing w:before="7"/>
+              <w:rPr>
+                <w:rFonts w:ascii="Arial"/>
+                <w:b/>
+                <w:color w:val="3E3938"/>
+                <w:spacing w:val="-6"/>
+                <w:sz w:val="2"/>
+                <w:szCs w:val="8"/>
+                <w:lang w:val="es-MX"/>
+              </w:rPr>
+            </w:pPr>
+          </w:p>
+          <w:p>
+            <w:pPr>
+              <w:pStyle w:val="TableParagraph"/>
+              <w:spacing w:before="7"/>
+              <w:rPr>
+                <w:rFonts w:ascii="Arial"/>
+                <w:b/>
+                <w:color w:val="3E3938"/>
+                <w:spacing w:val="-6"/>
+                <w:sz w:val="2"/>
+                <w:szCs w:val="8"/>
+                <w:lang w:val="es-MX"/>
+              </w:rPr>
+            </w:pPr>
+          </w:p>
+          <w:p>
+            <w:pPr>
+              <w:pStyle w:val="TableParagraph"/>
+              <w:spacing w:before="7"/>
+              <w:rPr>
+                <w:rFonts w:ascii="Arial"/>
+                <w:b/>
+                <w:color w:val="3E3938"/>
+                <w:spacing w:val="-6"/>
+                <w:sz w:val="2"/>
+                <w:szCs w:val="8"/>
+                <w:lang w:val="es-MX"/>
+              </w:rPr>
+            </w:pPr>
+          </w:p>
+          <w:p>
+            <w:pPr>
+              <w:pStyle w:val="TableParagraph"/>
+              <w:spacing w:before="7"/>
+              <w:rPr>
+                <w:rFonts w:ascii="Arial"/>
+                <w:b/>
+                <w:color w:val="3E3938"/>
+                <w:spacing w:val="-6"/>
+                <w:sz w:val="2"/>
+                <w:szCs w:val="8"/>
+                <w:lang w:val="es-MX"/>
+              </w:rPr>
+            </w:pPr>
+          </w:p>
+          <w:p>
+            <w:pPr>
+              <w:pStyle w:val="TableParagraph"/>
+              <w:spacing w:before="7"/>
+              <w:rPr>
+                <w:rFonts w:ascii="Arial"/>
+                <w:b/>
+                <w:color w:val="3E3938"/>
+                <w:spacing w:val="-6"/>
+                <w:sz w:val="2"/>
+                <w:szCs w:val="8"/>
+                <w:lang w:val="es-MX"/>
+              </w:rPr>
+            </w:pPr>
+          </w:p>
+          <w:p>
+            <w:pPr>
+              <w:pStyle w:val="TableParagraph"/>
+              <w:spacing w:before="7"/>
+              <w:rPr>
+                <w:rFonts w:ascii="Arial"/>
+                <w:b/>
+                <w:color w:val="3E3938"/>
+                <w:spacing w:val="-6"/>
+                <w:sz w:val="2"/>
+                <w:szCs w:val="8"/>
+                <w:lang w:val="es-MX"/>
+              </w:rPr>
+            </w:pPr>
+          </w:p>
+          <w:p>
+            <w:pPr>
+              <w:pStyle w:val="TableParagraph"/>
+              <w:spacing w:before="7"/>
+              <w:rPr>
+                <w:rFonts w:ascii="Arial"/>
+                <w:b/>
+                <w:color w:val="3E3938"/>
+                <w:spacing w:val="-6"/>
+                <w:sz w:val="2"/>
+                <w:szCs w:val="8"/>
+                <w:lang w:val="es-MX"/>
+              </w:rPr>
+            </w:pPr>
+          </w:p>
+          <w:p>
+            <w:pPr>
+              <w:pStyle w:val="TableParagraph"/>
+              <w:spacing w:before="7"/>
+              <w:rPr>
+                <w:rFonts w:ascii="Arial"/>
+                <w:b/>
+                <w:color w:val="3E3938"/>
+                <w:spacing w:val="-6"/>
+                <w:sz w:val="2"/>
+                <w:szCs w:val="8"/>
+                <w:lang w:val="es-MX"/>
+              </w:rPr>
+            </w:pPr>
+          </w:p>
+          <w:p>
+            <w:pPr>
+              <w:pStyle w:val="TableParagraph"/>
+              <w:spacing w:before="7"/>
+              <w:rPr>
+                <w:rFonts w:ascii="Arial"/>
+                <w:b/>
+                <w:color w:val="3E3938"/>
+                <w:spacing w:val="-6"/>
+                <w:sz w:val="2"/>
+                <w:szCs w:val="8"/>
+                <w:lang w:val="es-MX"/>
+              </w:rPr>
+            </w:pPr>
+          </w:p>
+          <w:p>
+            <w:pPr>
+              <w:pStyle w:val="TableParagraph"/>
+              <w:spacing w:before="7"/>
+              <w:rPr>
+                <w:rFonts w:ascii="Arial"/>
+                <w:b/>
+                <w:color w:val="3E3938"/>
+                <w:spacing w:val="-6"/>
+                <w:sz w:val="2"/>
+                <w:szCs w:val="8"/>
                 <w:lang w:val="es-MX"/>
               </w:rPr>
             </w:pPr>
@@ -4521,6 +5123,7 @@
                 <w:lang w:val="es-MX"/>
               </w:rPr>
             </w:pPr>
+            <w:proofErr w:type="spellStart"/>
             <w:r>
               <w:rPr>
                 <w:color w:val="1F487C"/>
@@ -4529,6 +5132,7 @@
               </w:rPr>
               <w:t>Computer</w:t>
             </w:r>
+            <w:proofErr w:type="spellEnd"/>
             <w:r>
               <w:rPr>
                 <w:color w:val="1F487C"/>
@@ -4537,6 +5141,7 @@
               </w:rPr>
               <w:t xml:space="preserve"> </w:t>
             </w:r>
+            <w:proofErr w:type="spellStart"/>
             <w:r>
               <w:rPr>
                 <w:color w:val="1F487C"/>
@@ -4545,6 +5150,7 @@
               </w:rPr>
               <w:t>technician</w:t>
             </w:r>
+            <w:proofErr w:type="spellEnd"/>
           </w:p>
           <w:p>
             <w:pPr>
@@ -4600,7 +5206,31 @@
                 <w:sz w:val="18"/>
                 <w:lang w:val="es-MX"/>
               </w:rPr>
-              <w:t xml:space="preserve"> Ensenada Baja California, Mexico.</w:t>
+              <w:t xml:space="preserve"> Ensenada Baja California, </w:t>
+            </w:r>
+            <w:proofErr w:type="spellStart"/>
+            <w:r>
+              <w:rPr>
+                <w:rFonts w:ascii="Arial"/>
+                <w:b/>
+                <w:color w:val="3E3938"/>
+                <w:spacing w:val="-6"/>
+                <w:sz w:val="18"/>
+                <w:lang w:val="es-MX"/>
+              </w:rPr>
+              <w:t>Mexico</w:t>
+            </w:r>
+            <w:proofErr w:type="spellEnd"/>
+            <w:r>
+              <w:rPr>
+                <w:rFonts w:ascii="Arial"/>
+                <w:b/>
+                <w:color w:val="3E3938"/>
+                <w:spacing w:val="-6"/>
+                <w:sz w:val="18"/>
+                <w:lang w:val="es-MX"/>
+              </w:rPr>
+              <w:t>.</w:t>
             </w:r>
           </w:p>
         </w:tc>
@@ -4770,7 +5400,7 @@
                 <w:spacing w:val="-6"/>
                 <w:sz w:val="18"/>
               </w:rPr>
-              <w:t>August</w:t>
+              <w:t>Aug</w:t>
             </w:r>
             <w:r>
               <w:rPr>
@@ -4818,7 +5448,15 @@
                 <w:spacing w:val="-5"/>
                 <w:sz w:val="18"/>
               </w:rPr>
-              <w:t>December</w:t>
+              <w:t>De</w:t>
+            </w:r>
+            <w:r>
+              <w:rPr>
+                <w:color w:val="0D4193"/>
+                <w:spacing w:val="-5"/>
+                <w:sz w:val="18"/>
+              </w:rPr>
+              <w:t>c</w:t>
             </w:r>
             <w:r>
               <w:rPr>
@@ -5590,7 +6228,7 @@
                 <w:spacing w:val="-6"/>
                 <w:sz w:val="18"/>
               </w:rPr>
-              <w:t>August</w:t>
+              <w:t>Aug</w:t>
             </w:r>
             <w:r>
               <w:rPr>
@@ -5638,7 +6276,7 @@
                 <w:spacing w:val="-5"/>
                 <w:sz w:val="18"/>
               </w:rPr>
-              <w:t>June</w:t>
+              <w:t>Jun</w:t>
             </w:r>
             <w:r>
               <w:rPr>
@@ -7028,15 +7666,29 @@
           <w:color w:val="3E3938"/>
         </w:rPr>
         <w:tab/>
+      </w:r>
+      <w:proofErr w:type="spellStart"/>
+      <w:r>
+        <w:rPr>
+          <w:color w:val="3E3938"/>
+        </w:rPr>
         <w:t>C1</w:t>
       </w:r>
+      <w:proofErr w:type="spellEnd"/>
       <w:r>
         <w:rPr>
           <w:color w:val="3E3938"/>
         </w:rPr>
         <w:tab/>
+      </w:r>
+      <w:proofErr w:type="spellStart"/>
+      <w:r>
+        <w:rPr>
+          <w:color w:val="3E3938"/>
+        </w:rPr>
         <w:t>C1</w:t>
       </w:r>
+      <w:proofErr w:type="spellEnd"/>
     </w:p>
     <w:p>
       <w:pPr>
@@ -9371,7 +10023,7 @@
                 <w:position w:val="1"/>
                 <w:sz w:val="18"/>
               </w:rPr>
-              <w:t xml:space="preserve"> on any platform.</w:t>
+              <w:t xml:space="preserve"> on any platform</w:t>
             </w:r>
           </w:p>
         </w:tc>
@@ -11137,6 +11789,119 @@
     </w:lvl>
   </w:abstractNum>
   <w:abstractNum w:abstractNumId="9" w15:restartNumberingAfterBreak="0">
+    <w:nsid w:val="2FD11708"/>
+    <w:multiLevelType w:val="hybridMultilevel"/>
+    <w:tmpl w:val="ABF8C34A"/>
+    <w:lvl w:ilvl="0" w:tplc="04090001">
+      <w:start w:val="1"/>
+      <w:numFmt w:val="bullet"/>
+      <w:lvlText w:val=""/>
+      <w:lvlJc w:val="left"/>
+      <w:pPr>
+        <w:ind w:left="857" w:hanging="360"/>
+      </w:pPr>
+      <w:rPr>
+        <w:rFonts w:ascii="Symbol" w:hAnsi="Symbol" w:hint="default"/>
+      </w:rPr>
+    </w:lvl>
+    <w:lvl w:ilvl="1" w:tplc="04090003" w:tentative="1">
+      <w:start w:val="1"/>
+      <w:numFmt w:val="bullet"/>
+      <w:lvlText w:val="o"/>
+      <w:lvlJc w:val="left"/>
+      <w:pPr>
+        <w:ind w:left="1577" w:hanging="360"/>
+      </w:pPr>
+      <w:rPr>
+        <w:rFonts w:ascii="Courier New" w:hAnsi="Courier New" w:cs="Courier New" w:hint="default"/>
+      </w:rPr>
+    </w:lvl>
+    <w:lvl w:ilvl="2" w:tplc="04090005" w:tentative="1">
+      <w:start w:val="1"/>
+      <w:numFmt w:val="bullet"/>
+      <w:lvlText w:val=""/>
+      <w:lvlJc w:val="left"/>
+      <w:pPr>
+        <w:ind w:left="2297" w:hanging="360"/>
+      </w:pPr>
+      <w:rPr>
+        <w:rFonts w:ascii="Wingdings" w:hAnsi="Wingdings" w:hint="default"/>
+      </w:rPr>
+    </w:lvl>
+    <w:lvl w:ilvl="3" w:tplc="04090001" w:tentative="1">
+      <w:start w:val="1"/>
+      <w:numFmt w:val="bullet"/>
+      <w:lvlText w:val=""/>
+      <w:lvlJc w:val="left"/>
+      <w:pPr>
+        <w:ind w:left="3017" w:hanging="360"/>
+      </w:pPr>
+      <w:rPr>
+        <w:rFonts w:ascii="Symbol" w:hAnsi="Symbol" w:hint="default"/>
+      </w:rPr>
+    </w:lvl>
+    <w:lvl w:ilvl="4" w:tplc="04090003" w:tentative="1">
+      <w:start w:val="1"/>
+      <w:numFmt w:val="bullet"/>
+      <w:lvlText w:val="o"/>
+      <w:lvlJc w:val="left"/>
+      <w:pPr>
+        <w:ind w:left="3737" w:hanging="360"/>
+      </w:pPr>
+      <w:rPr>
+        <w:rFonts w:ascii="Courier New" w:hAnsi="Courier New" w:cs="Courier New" w:hint="default"/>
+      </w:rPr>
+    </w:lvl>
+    <w:lvl w:ilvl="5" w:tplc="04090005" w:tentative="1">
+      <w:start w:val="1"/>
+      <w:numFmt w:val="bullet"/>
+      <w:lvlText w:val=""/>
+      <w:lvlJc w:val="left"/>
+      <w:pPr>
+        <w:ind w:left="4457" w:hanging="360"/>
+      </w:pPr>
+      <w:rPr>
+        <w:rFonts w:ascii="Wingdings" w:hAnsi="Wingdings" w:hint="default"/>
+      </w:rPr>
+    </w:lvl>
+    <w:lvl w:ilvl="6" w:tplc="04090001" w:tentative="1">
+      <w:start w:val="1"/>
+      <w:numFmt w:val="bullet"/>
+      <w:lvlText w:val=""/>
+      <w:lvlJc w:val="left"/>
+      <w:pPr>
+        <w:ind w:left="5177" w:hanging="360"/>
+      </w:pPr>
+      <w:rPr>
+        <w:rFonts w:ascii="Symbol" w:hAnsi="Symbol" w:hint="default"/>
+      </w:rPr>
+    </w:lvl>
+    <w:lvl w:ilvl="7" w:tplc="04090003" w:tentative="1">
+      <w:start w:val="1"/>
+      <w:numFmt w:val="bullet"/>
+      <w:lvlText w:val="o"/>
+      <w:lvlJc w:val="left"/>
+      <w:pPr>
+        <w:ind w:left="5897" w:hanging="360"/>
+      </w:pPr>
+      <w:rPr>
+        <w:rFonts w:ascii="Courier New" w:hAnsi="Courier New" w:cs="Courier New" w:hint="default"/>
+      </w:rPr>
+    </w:lvl>
+    <w:lvl w:ilvl="8" w:tplc="04090005" w:tentative="1">
+      <w:start w:val="1"/>
+      <w:numFmt w:val="bullet"/>
+      <w:lvlText w:val=""/>
+      <w:lvlJc w:val="left"/>
+      <w:pPr>
+        <w:ind w:left="6617" w:hanging="360"/>
+      </w:pPr>
+      <w:rPr>
+        <w:rFonts w:ascii="Wingdings" w:hAnsi="Wingdings" w:hint="default"/>
+      </w:rPr>
+    </w:lvl>
+  </w:abstractNum>
+  <w:abstractNum w:abstractNumId="10" w15:restartNumberingAfterBreak="0">
     <w:nsid w:val="42EF1FE1"/>
     <w:multiLevelType w:val="hybridMultilevel"/>
     <w:tmpl w:val="47A60228"/>
@@ -11249,7 +12014,7 @@
       </w:rPr>
     </w:lvl>
   </w:abstractNum>
-  <w:abstractNum w:abstractNumId="10" w15:restartNumberingAfterBreak="0">
+  <w:abstractNum w:abstractNumId="11" w15:restartNumberingAfterBreak="0">
     <w:nsid w:val="45342590"/>
     <w:multiLevelType w:val="hybridMultilevel"/>
     <w:tmpl w:val="6DEA2A4E"/>
@@ -11366,7 +12131,7 @@
       </w:rPr>
     </w:lvl>
   </w:abstractNum>
-  <w:abstractNum w:abstractNumId="11" w15:restartNumberingAfterBreak="0">
+  <w:abstractNum w:abstractNumId="12" w15:restartNumberingAfterBreak="0">
     <w:nsid w:val="47D91019"/>
     <w:multiLevelType w:val="hybridMultilevel"/>
     <w:tmpl w:val="70223282"/>
@@ -11483,7 +12248,7 @@
       </w:rPr>
     </w:lvl>
   </w:abstractNum>
-  <w:abstractNum w:abstractNumId="12" w15:restartNumberingAfterBreak="0">
+  <w:abstractNum w:abstractNumId="13" w15:restartNumberingAfterBreak="0">
     <w:nsid w:val="482C70B9"/>
     <w:multiLevelType w:val="hybridMultilevel"/>
     <w:tmpl w:val="5A7EE9EA"/>
@@ -11597,7 +12362,7 @@
       </w:rPr>
     </w:lvl>
   </w:abstractNum>
-  <w:abstractNum w:abstractNumId="13" w15:restartNumberingAfterBreak="0">
+  <w:abstractNum w:abstractNumId="14" w15:restartNumberingAfterBreak="0">
     <w:nsid w:val="4F744C48"/>
     <w:multiLevelType w:val="hybridMultilevel"/>
     <w:tmpl w:val="14FEB1A0"/>
@@ -11714,7 +12479,7 @@
       </w:rPr>
     </w:lvl>
   </w:abstractNum>
-  <w:abstractNum w:abstractNumId="14" w15:restartNumberingAfterBreak="0">
+  <w:abstractNum w:abstractNumId="15" w15:restartNumberingAfterBreak="0">
     <w:nsid w:val="5022663B"/>
     <w:multiLevelType w:val="hybridMultilevel"/>
     <w:tmpl w:val="44F02CD2"/>
@@ -11827,7 +12592,7 @@
       </w:rPr>
     </w:lvl>
   </w:abstractNum>
-  <w:abstractNum w:abstractNumId="15" w15:restartNumberingAfterBreak="0">
+  <w:abstractNum w:abstractNumId="16" w15:restartNumberingAfterBreak="0">
     <w:nsid w:val="510A249D"/>
     <w:multiLevelType w:val="hybridMultilevel"/>
     <w:tmpl w:val="A3BCDDCA"/>
@@ -11944,7 +12709,7 @@
       </w:rPr>
     </w:lvl>
   </w:abstractNum>
-  <w:abstractNum w:abstractNumId="16" w15:restartNumberingAfterBreak="0">
+  <w:abstractNum w:abstractNumId="17" w15:restartNumberingAfterBreak="0">
     <w:nsid w:val="51974EE8"/>
     <w:multiLevelType w:val="hybridMultilevel"/>
     <w:tmpl w:val="B1127C56"/>
@@ -12061,7 +12826,120 @@
       </w:rPr>
     </w:lvl>
   </w:abstractNum>
-  <w:abstractNum w:abstractNumId="17" w15:restartNumberingAfterBreak="0">
+  <w:abstractNum w:abstractNumId="18" w15:restartNumberingAfterBreak="0">
+    <w:nsid w:val="55306C1B"/>
+    <w:multiLevelType w:val="hybridMultilevel"/>
+    <w:tmpl w:val="40881C2E"/>
+    <w:lvl w:ilvl="0" w:tplc="04090001">
+      <w:start w:val="1"/>
+      <w:numFmt w:val="bullet"/>
+      <w:lvlText w:val=""/>
+      <w:lvlJc w:val="left"/>
+      <w:pPr>
+        <w:ind w:left="1941" w:hanging="360"/>
+      </w:pPr>
+      <w:rPr>
+        <w:rFonts w:ascii="Symbol" w:hAnsi="Symbol" w:hint="default"/>
+      </w:rPr>
+    </w:lvl>
+    <w:lvl w:ilvl="1" w:tplc="04090003" w:tentative="1">
+      <w:start w:val="1"/>
+      <w:numFmt w:val="bullet"/>
+      <w:lvlText w:val="o"/>
+      <w:lvlJc w:val="left"/>
+      <w:pPr>
+        <w:ind w:left="2661" w:hanging="360"/>
+      </w:pPr>
+      <w:rPr>
+        <w:rFonts w:ascii="Courier New" w:hAnsi="Courier New" w:cs="Courier New" w:hint="default"/>
+      </w:rPr>
+    </w:lvl>
+    <w:lvl w:ilvl="2" w:tplc="04090005" w:tentative="1">
+      <w:start w:val="1"/>
+      <w:numFmt w:val="bullet"/>
+      <w:lvlText w:val=""/>
+      <w:lvlJc w:val="left"/>
+      <w:pPr>
+        <w:ind w:left="3381" w:hanging="360"/>
+      </w:pPr>
+      <w:rPr>
+        <w:rFonts w:ascii="Wingdings" w:hAnsi="Wingdings" w:hint="default"/>
+      </w:rPr>
+    </w:lvl>
+    <w:lvl w:ilvl="3" w:tplc="04090001" w:tentative="1">
+      <w:start w:val="1"/>
+      <w:numFmt w:val="bullet"/>
+      <w:lvlText w:val=""/>
+      <w:lvlJc w:val="left"/>
+      <w:pPr>
+        <w:ind w:left="4101" w:hanging="360"/>
+      </w:pPr>
+      <w:rPr>
+        <w:rFonts w:ascii="Symbol" w:hAnsi="Symbol" w:hint="default"/>
+      </w:rPr>
+    </w:lvl>
+    <w:lvl w:ilvl="4" w:tplc="04090003" w:tentative="1">
+      <w:start w:val="1"/>
+      <w:numFmt w:val="bullet"/>
+      <w:lvlText w:val="o"/>
+      <w:lvlJc w:val="left"/>
+      <w:pPr>
+        <w:ind w:left="4821" w:hanging="360"/>
+      </w:pPr>
+      <w:rPr>
+        <w:rFonts w:ascii="Courier New" w:hAnsi="Courier New" w:cs="Courier New" w:hint="default"/>
+      </w:rPr>
+    </w:lvl>
+    <w:lvl w:ilvl="5" w:tplc="04090005" w:tentative="1">
+      <w:start w:val="1"/>
+      <w:numFmt w:val="bullet"/>
+      <w:lvlText w:val=""/>
+      <w:lvlJc w:val="left"/>
+      <w:pPr>
+        <w:ind w:left="5541" w:hanging="360"/>
+      </w:pPr>
+      <w:rPr>
+        <w:rFonts w:ascii="Wingdings" w:hAnsi="Wingdings" w:hint="default"/>
+      </w:rPr>
+    </w:lvl>
+    <w:lvl w:ilvl="6" w:tplc="04090001" w:tentative="1">
+      <w:start w:val="1"/>
+      <w:numFmt w:val="bullet"/>
+      <w:lvlText w:val=""/>
+      <w:lvlJc w:val="left"/>
+      <w:pPr>
+        <w:ind w:left="6261" w:hanging="360"/>
+      </w:pPr>
+      <w:rPr>
+        <w:rFonts w:ascii="Symbol" w:hAnsi="Symbol" w:hint="default"/>
+      </w:rPr>
+    </w:lvl>
+    <w:lvl w:ilvl="7" w:tplc="04090003" w:tentative="1">
+      <w:start w:val="1"/>
+      <w:numFmt w:val="bullet"/>
+      <w:lvlText w:val="o"/>
+      <w:lvlJc w:val="left"/>
+      <w:pPr>
+        <w:ind w:left="6981" w:hanging="360"/>
+      </w:pPr>
+      <w:rPr>
+        <w:rFonts w:ascii="Courier New" w:hAnsi="Courier New" w:cs="Courier New" w:hint="default"/>
+      </w:rPr>
+    </w:lvl>
+    <w:lvl w:ilvl="8" w:tplc="04090005" w:tentative="1">
+      <w:start w:val="1"/>
+      <w:numFmt w:val="bullet"/>
+      <w:lvlText w:val=""/>
+      <w:lvlJc w:val="left"/>
+      <w:pPr>
+        <w:ind w:left="7701" w:hanging="360"/>
+      </w:pPr>
+      <w:rPr>
+        <w:rFonts w:ascii="Wingdings" w:hAnsi="Wingdings" w:hint="default"/>
+      </w:rPr>
+    </w:lvl>
+  </w:abstractNum>
+  <w:abstractNum w:abstractNumId="19" w15:restartNumberingAfterBreak="0">
     <w:nsid w:val="7ABC3EE4"/>
     <w:multiLevelType w:val="hybridMultilevel"/>
     <w:tmpl w:val="710C31DC"/>
@@ -12173,7 +13051,7 @@
       </w:rPr>
     </w:lvl>
   </w:abstractNum>
-  <w:abstractNum w:abstractNumId="18" w15:restartNumberingAfterBreak="0">
+  <w:abstractNum w:abstractNumId="20" w15:restartNumberingAfterBreak="0">
     <w:nsid w:val="7B3F713C"/>
     <w:multiLevelType w:val="hybridMultilevel"/>
     <w:tmpl w:val="ADAAD1AA"/>
@@ -12290,7 +13168,7 @@
       </w:rPr>
     </w:lvl>
   </w:abstractNum>
-  <w:abstractNum w:abstractNumId="19" w15:restartNumberingAfterBreak="0">
+  <w:abstractNum w:abstractNumId="21" w15:restartNumberingAfterBreak="0">
     <w:nsid w:val="7BD4505C"/>
     <w:multiLevelType w:val="hybridMultilevel"/>
     <w:tmpl w:val="6290A6D0"/>
@@ -12408,10 +13286,10 @@
     </w:lvl>
   </w:abstractNum>
   <w:num w:numId="1" w16cid:durableId="2090956712">
-    <w:abstractNumId w:val="11"/>
+    <w:abstractNumId w:val="12"/>
   </w:num>
   <w:num w:numId="2" w16cid:durableId="1600068662">
-    <w:abstractNumId w:val="18"/>
+    <w:abstractNumId w:val="20"/>
   </w:num>
   <w:num w:numId="3" w16cid:durableId="1273585175">
     <w:abstractNumId w:val="8"/>
@@ -12423,7 +13301,7 @@
     <w:abstractNumId w:val="1"/>
   </w:num>
   <w:num w:numId="6" w16cid:durableId="1250962369">
-    <w:abstractNumId w:val="19"/>
+    <w:abstractNumId w:val="21"/>
   </w:num>
   <w:num w:numId="7" w16cid:durableId="1976399972">
     <w:abstractNumId w:val="6"/>
@@ -12432,40 +13310,46 @@
     <w:abstractNumId w:val="3"/>
   </w:num>
   <w:num w:numId="9" w16cid:durableId="1161583978">
-    <w:abstractNumId w:val="10"/>
+    <w:abstractNumId w:val="11"/>
   </w:num>
   <w:num w:numId="10" w16cid:durableId="1093093692">
-    <w:abstractNumId w:val="12"/>
+    <w:abstractNumId w:val="13"/>
   </w:num>
   <w:num w:numId="11" w16cid:durableId="1999962295">
     <w:abstractNumId w:val="2"/>
   </w:num>
   <w:num w:numId="12" w16cid:durableId="1075593324">
-    <w:abstractNumId w:val="15"/>
+    <w:abstractNumId w:val="16"/>
   </w:num>
   <w:num w:numId="13" w16cid:durableId="86315404">
-    <w:abstractNumId w:val="13"/>
+    <w:abstractNumId w:val="14"/>
   </w:num>
   <w:num w:numId="14" w16cid:durableId="1281455522">
-    <w:abstractNumId w:val="17"/>
+    <w:abstractNumId w:val="19"/>
   </w:num>
   <w:num w:numId="15" w16cid:durableId="2104379466">
     <w:abstractNumId w:val="5"/>
   </w:num>
   <w:num w:numId="16" w16cid:durableId="1011489578">
-    <w:abstractNumId w:val="14"/>
+    <w:abstractNumId w:val="15"/>
   </w:num>
   <w:num w:numId="17" w16cid:durableId="420570200">
-    <w:abstractNumId w:val="16"/>
+    <w:abstractNumId w:val="17"/>
   </w:num>
   <w:num w:numId="18" w16cid:durableId="380250597">
     <w:abstractNumId w:val="0"/>
   </w:num>
   <w:num w:numId="19" w16cid:durableId="454257188">
-    <w:abstractNumId w:val="9"/>
+    <w:abstractNumId w:val="10"/>
   </w:num>
   <w:num w:numId="20" w16cid:durableId="679814189">
     <w:abstractNumId w:val="4"/>
+  </w:num>
+  <w:num w:numId="21" w16cid:durableId="1851528107">
+    <w:abstractNumId w:val="9"/>
+  </w:num>
+  <w:num w:numId="22" w16cid:durableId="843326448">
+    <w:abstractNumId w:val="18"/>
   </w:num>
 </w:numbering>
 </file>
@@ -12877,7 +13761,6 @@
   <w:style w:type="character" w:default="1" w:styleId="DefaultParagraphFont">
     <w:name w:val="Default Paragraph Font"/>
     <w:uiPriority w:val="1"/>
-    <w:semiHidden/>
     <w:unhideWhenUsed/>
   </w:style>
   <w:style w:type="table" w:default="1" w:styleId="TableNormal">

</xml_diff>